<commit_message>
rapport 4.final done by greg
</commit_message>
<xml_diff>
--- a/rapport/Projet Logiciel Transversal v4.final.docx
+++ b/rapport/Projet Logiciel Transversal v4.final.docx
@@ -238,7 +238,7 @@
           <w:szCs w:val="22"/>
         </w:rPr>
       </w:pPr>
-      <w:bookmarkStart w:id="0" w:name="_Toc535439015"/>
+      <w:bookmarkStart w:id="0" w:name="_Toc536708495"/>
       <w:r>
         <w:rPr>
           <w:rFonts w:asciiTheme="minorHAnsi" w:hAnsiTheme="minorHAnsi" w:cstheme="minorHAnsi"/>
@@ -492,7 +492,7 @@
         </w:rPr>
         <w:fldChar w:fldCharType="separate"/>
       </w:r>
-      <w:hyperlink w:anchor="_Toc535439037" w:history="1">
+      <w:hyperlink w:anchor="_Toc536708522" w:history="1">
         <w:r>
           <w:rPr>
             <w:rStyle w:val="Lienhypertexte"/>
@@ -525,7 +525,7 @@
           <w:fldChar w:fldCharType="begin"/>
         </w:r>
         <w:r>
-          <w:instrText xml:space="preserve"> PAGEREF _Toc535439037 \h </w:instrText>
+          <w:instrText xml:space="preserve"> PAGEREF _Toc536708522 \h </w:instrText>
         </w:r>
         <w:r>
           <w:fldChar w:fldCharType="separate"/>
@@ -554,7 +554,7 @@
           <w:lang w:bidi="ar-SA"/>
         </w:rPr>
       </w:pPr>
-      <w:hyperlink w:anchor="_Toc535439038" w:history="1">
+      <w:hyperlink w:anchor="_Toc536708523" w:history="1">
         <w:r>
           <w:rPr>
             <w:rStyle w:val="Lienhypertexte"/>
@@ -598,7 +598,7 @@
           <w:rPr>
             <w:noProof/>
           </w:rPr>
-          <w:instrText xml:space="preserve"> PAGEREF _Toc535439038 \h </w:instrText>
+          <w:instrText xml:space="preserve"> PAGEREF _Toc536708523 \h </w:instrText>
         </w:r>
         <w:r>
           <w:rPr>
@@ -641,7 +641,7 @@
           <w:lang w:bidi="ar-SA"/>
         </w:rPr>
       </w:pPr>
-      <w:hyperlink w:anchor="_Toc535439039" w:history="1">
+      <w:hyperlink w:anchor="_Toc536708524" w:history="1">
         <w:r>
           <w:rPr>
             <w:rStyle w:val="Lienhypertexte"/>
@@ -685,7 +685,7 @@
           <w:rPr>
             <w:noProof/>
           </w:rPr>
-          <w:instrText xml:space="preserve"> PAGEREF _Toc535439039 \h </w:instrText>
+          <w:instrText xml:space="preserve"> PAGEREF _Toc536708524 \h </w:instrText>
         </w:r>
         <w:r>
           <w:rPr>
@@ -728,7 +728,7 @@
           <w:lang w:bidi="ar-SA"/>
         </w:rPr>
       </w:pPr>
-      <w:hyperlink w:anchor="_Toc535439040" w:history="1">
+      <w:hyperlink w:anchor="_Toc536708525" w:history="1">
         <w:r>
           <w:rPr>
             <w:rStyle w:val="Lienhypertexte"/>
@@ -772,7 +772,7 @@
           <w:rPr>
             <w:noProof/>
           </w:rPr>
-          <w:instrText xml:space="preserve"> PAGEREF _Toc535439040 \h </w:instrText>
+          <w:instrText xml:space="preserve"> PAGEREF _Toc536708525 \h </w:instrText>
         </w:r>
         <w:r>
           <w:rPr>
@@ -811,7 +811,7 @@
           <w:lang w:bidi="ar-SA"/>
         </w:rPr>
       </w:pPr>
-      <w:hyperlink w:anchor="_Toc535439041" w:history="1">
+      <w:hyperlink w:anchor="_Toc536708526" w:history="1">
         <w:r>
           <w:rPr>
             <w:rStyle w:val="Lienhypertexte"/>
@@ -844,7 +844,7 @@
           <w:fldChar w:fldCharType="begin"/>
         </w:r>
         <w:r>
-          <w:instrText xml:space="preserve"> PAGEREF _Toc535439041 \h </w:instrText>
+          <w:instrText xml:space="preserve"> PAGEREF _Toc536708526 \h </w:instrText>
         </w:r>
         <w:r>
           <w:fldChar w:fldCharType="separate"/>
@@ -873,7 +873,7 @@
           <w:lang w:bidi="ar-SA"/>
         </w:rPr>
       </w:pPr>
-      <w:hyperlink w:anchor="_Toc535439042" w:history="1">
+      <w:hyperlink w:anchor="_Toc536708527" w:history="1">
         <w:r>
           <w:rPr>
             <w:rStyle w:val="Lienhypertexte"/>
@@ -917,7 +917,7 @@
           <w:rPr>
             <w:noProof/>
           </w:rPr>
-          <w:instrText xml:space="preserve"> PAGEREF _Toc535439042 \h </w:instrText>
+          <w:instrText xml:space="preserve"> PAGEREF _Toc536708527 \h </w:instrText>
         </w:r>
         <w:r>
           <w:rPr>
@@ -960,7 +960,7 @@
           <w:lang w:bidi="ar-SA"/>
         </w:rPr>
       </w:pPr>
-      <w:hyperlink w:anchor="_Toc535439043" w:history="1">
+      <w:hyperlink w:anchor="_Toc536708528" w:history="1">
         <w:r>
           <w:rPr>
             <w:rStyle w:val="Lienhypertexte"/>
@@ -1004,7 +1004,7 @@
           <w:rPr>
             <w:noProof/>
           </w:rPr>
-          <w:instrText xml:space="preserve"> PAGEREF _Toc535439043 \h </w:instrText>
+          <w:instrText xml:space="preserve"> PAGEREF _Toc536708528 \h </w:instrText>
         </w:r>
         <w:r>
           <w:rPr>
@@ -1043,7 +1043,7 @@
           <w:lang w:bidi="ar-SA"/>
         </w:rPr>
       </w:pPr>
-      <w:hyperlink w:anchor="_Toc535439044" w:history="1">
+      <w:hyperlink w:anchor="_Toc536708529" w:history="1">
         <w:r>
           <w:rPr>
             <w:rStyle w:val="Lienhypertexte"/>
@@ -1076,7 +1076,7 @@
           <w:fldChar w:fldCharType="begin"/>
         </w:r>
         <w:r>
-          <w:instrText xml:space="preserve"> PAGEREF _Toc535439044 \h </w:instrText>
+          <w:instrText xml:space="preserve"> PAGEREF _Toc536708529 \h </w:instrText>
         </w:r>
         <w:r>
           <w:fldChar w:fldCharType="separate"/>
@@ -1105,7 +1105,7 @@
           <w:lang w:bidi="ar-SA"/>
         </w:rPr>
       </w:pPr>
-      <w:hyperlink w:anchor="_Toc535439045" w:history="1">
+      <w:hyperlink w:anchor="_Toc536708530" w:history="1">
         <w:r>
           <w:rPr>
             <w:rStyle w:val="Lienhypertexte"/>
@@ -1149,7 +1149,7 @@
           <w:rPr>
             <w:noProof/>
           </w:rPr>
-          <w:instrText xml:space="preserve"> PAGEREF _Toc535439045 \h </w:instrText>
+          <w:instrText xml:space="preserve"> PAGEREF _Toc536708530 \h </w:instrText>
         </w:r>
         <w:r>
           <w:rPr>
@@ -1192,7 +1192,7 @@
           <w:lang w:bidi="ar-SA"/>
         </w:rPr>
       </w:pPr>
-      <w:hyperlink w:anchor="_Toc535439046" w:history="1">
+      <w:hyperlink w:anchor="_Toc536708531" w:history="1">
         <w:r>
           <w:rPr>
             <w:rStyle w:val="Lienhypertexte"/>
@@ -1236,7 +1236,7 @@
           <w:rPr>
             <w:noProof/>
           </w:rPr>
-          <w:instrText xml:space="preserve"> PAGEREF _Toc535439046 \h </w:instrText>
+          <w:instrText xml:space="preserve"> PAGEREF _Toc536708531 \h </w:instrText>
         </w:r>
         <w:r>
           <w:rPr>
@@ -1275,7 +1275,7 @@
           <w:lang w:bidi="ar-SA"/>
         </w:rPr>
       </w:pPr>
-      <w:hyperlink w:anchor="_Toc535439047" w:history="1">
+      <w:hyperlink w:anchor="_Toc536708532" w:history="1">
         <w:r>
           <w:rPr>
             <w:rStyle w:val="Lienhypertexte"/>
@@ -1308,7 +1308,7 @@
           <w:fldChar w:fldCharType="begin"/>
         </w:r>
         <w:r>
-          <w:instrText xml:space="preserve"> PAGEREF _Toc535439047 \h </w:instrText>
+          <w:instrText xml:space="preserve"> PAGEREF _Toc536708532 \h </w:instrText>
         </w:r>
         <w:r>
           <w:fldChar w:fldCharType="separate"/>
@@ -1337,7 +1337,7 @@
           <w:lang w:bidi="ar-SA"/>
         </w:rPr>
       </w:pPr>
-      <w:hyperlink w:anchor="_Toc535439048" w:history="1">
+      <w:hyperlink w:anchor="_Toc536708533" w:history="1">
         <w:r>
           <w:rPr>
             <w:rStyle w:val="Lienhypertexte"/>
@@ -1381,7 +1381,7 @@
           <w:rPr>
             <w:noProof/>
           </w:rPr>
-          <w:instrText xml:space="preserve"> PAGEREF _Toc535439048 \h </w:instrText>
+          <w:instrText xml:space="preserve"> PAGEREF _Toc536708533 \h </w:instrText>
         </w:r>
         <w:r>
           <w:rPr>
@@ -1424,7 +1424,7 @@
           <w:lang w:bidi="ar-SA"/>
         </w:rPr>
       </w:pPr>
-      <w:hyperlink w:anchor="_Toc535439049" w:history="1">
+      <w:hyperlink w:anchor="_Toc536708534" w:history="1">
         <w:r>
           <w:rPr>
             <w:rStyle w:val="Lienhypertexte"/>
@@ -1468,7 +1468,7 @@
           <w:rPr>
             <w:noProof/>
           </w:rPr>
-          <w:instrText xml:space="preserve"> PAGEREF _Toc535439049 \h </w:instrText>
+          <w:instrText xml:space="preserve"> PAGEREF _Toc536708534 \h </w:instrText>
         </w:r>
         <w:r>
           <w:rPr>
@@ -1511,7 +1511,7 @@
           <w:lang w:bidi="ar-SA"/>
         </w:rPr>
       </w:pPr>
-      <w:hyperlink w:anchor="_Toc535439050" w:history="1">
+      <w:hyperlink w:anchor="_Toc536708535" w:history="1">
         <w:r>
           <w:rPr>
             <w:rStyle w:val="Lienhypertexte"/>
@@ -1555,7 +1555,7 @@
           <w:rPr>
             <w:noProof/>
           </w:rPr>
-          <w:instrText xml:space="preserve"> PAGEREF _Toc535439050 \h </w:instrText>
+          <w:instrText xml:space="preserve"> PAGEREF _Toc536708535 \h </w:instrText>
         </w:r>
         <w:r>
           <w:rPr>
@@ -1594,7 +1594,7 @@
           <w:lang w:bidi="ar-SA"/>
         </w:rPr>
       </w:pPr>
-      <w:hyperlink w:anchor="_Toc535439051" w:history="1">
+      <w:hyperlink w:anchor="_Toc536708536" w:history="1">
         <w:r>
           <w:rPr>
             <w:rStyle w:val="Lienhypertexte"/>
@@ -1627,7 +1627,7 @@
           <w:fldChar w:fldCharType="begin"/>
         </w:r>
         <w:r>
-          <w:instrText xml:space="preserve"> PAGEREF _Toc535439051 \h </w:instrText>
+          <w:instrText xml:space="preserve"> PAGEREF _Toc536708536 \h </w:instrText>
         </w:r>
         <w:r>
           <w:fldChar w:fldCharType="separate"/>
@@ -1656,7 +1656,7 @@
           <w:lang w:bidi="ar-SA"/>
         </w:rPr>
       </w:pPr>
-      <w:hyperlink w:anchor="_Toc535439052" w:history="1">
+      <w:hyperlink w:anchor="_Toc536708537" w:history="1">
         <w:r>
           <w:rPr>
             <w:rStyle w:val="Lienhypertexte"/>
@@ -1700,7 +1700,7 @@
           <w:rPr>
             <w:noProof/>
           </w:rPr>
-          <w:instrText xml:space="preserve"> PAGEREF _Toc535439052 \h </w:instrText>
+          <w:instrText xml:space="preserve"> PAGEREF _Toc536708537 \h </w:instrText>
         </w:r>
         <w:r>
           <w:rPr>
@@ -1743,7 +1743,7 @@
           <w:lang w:bidi="ar-SA"/>
         </w:rPr>
       </w:pPr>
-      <w:hyperlink w:anchor="_Toc535439053" w:history="1">
+      <w:hyperlink w:anchor="_Toc536708538" w:history="1">
         <w:r>
           <w:rPr>
             <w:rStyle w:val="Lienhypertexte"/>
@@ -1787,7 +1787,7 @@
           <w:rPr>
             <w:noProof/>
           </w:rPr>
-          <w:instrText xml:space="preserve"> PAGEREF _Toc535439053 \h </w:instrText>
+          <w:instrText xml:space="preserve"> PAGEREF _Toc536708538 \h </w:instrText>
         </w:r>
         <w:r>
           <w:rPr>
@@ -1830,7 +1830,7 @@
           <w:lang w:bidi="ar-SA"/>
         </w:rPr>
       </w:pPr>
-      <w:hyperlink w:anchor="_Toc535439054" w:history="1">
+      <w:hyperlink w:anchor="_Toc536708539" w:history="1">
         <w:r>
           <w:rPr>
             <w:rStyle w:val="Lienhypertexte"/>
@@ -1874,7 +1874,7 @@
           <w:rPr>
             <w:noProof/>
           </w:rPr>
-          <w:instrText xml:space="preserve"> PAGEREF _Toc535439054 \h </w:instrText>
+          <w:instrText xml:space="preserve"> PAGEREF _Toc536708539 \h </w:instrText>
         </w:r>
         <w:r>
           <w:rPr>
@@ -1917,7 +1917,7 @@
           <w:lang w:bidi="ar-SA"/>
         </w:rPr>
       </w:pPr>
-      <w:hyperlink w:anchor="_Toc535439055" w:history="1">
+      <w:hyperlink w:anchor="_Toc536708540" w:history="1">
         <w:r>
           <w:rPr>
             <w:rStyle w:val="Lienhypertexte"/>
@@ -1961,7 +1961,7 @@
           <w:rPr>
             <w:noProof/>
           </w:rPr>
-          <w:instrText xml:space="preserve"> PAGEREF _Toc535439055 \h </w:instrText>
+          <w:instrText xml:space="preserve"> PAGEREF _Toc536708540 \h </w:instrText>
         </w:r>
         <w:r>
           <w:rPr>
@@ -2004,7 +2004,7 @@
           <w:lang w:bidi="ar-SA"/>
         </w:rPr>
       </w:pPr>
-      <w:hyperlink w:anchor="_Toc535439056" w:history="1">
+      <w:hyperlink w:anchor="_Toc536708541" w:history="1">
         <w:r>
           <w:rPr>
             <w:rStyle w:val="Lienhypertexte"/>
@@ -2048,7 +2048,7 @@
           <w:rPr>
             <w:noProof/>
           </w:rPr>
-          <w:instrText xml:space="preserve"> PAGEREF _Toc535439056 \h </w:instrText>
+          <w:instrText xml:space="preserve"> PAGEREF _Toc536708541 \h </w:instrText>
         </w:r>
         <w:r>
           <w:rPr>
@@ -2087,7 +2087,7 @@
           <w:lang w:bidi="ar-SA"/>
         </w:rPr>
       </w:pPr>
-      <w:hyperlink w:anchor="_Toc535439057" w:history="1">
+      <w:hyperlink w:anchor="_Toc536708542" w:history="1">
         <w:r>
           <w:rPr>
             <w:rStyle w:val="Lienhypertexte"/>
@@ -2120,7 +2120,7 @@
           <w:fldChar w:fldCharType="begin"/>
         </w:r>
         <w:r>
-          <w:instrText xml:space="preserve"> PAGEREF _Toc535439057 \h </w:instrText>
+          <w:instrText xml:space="preserve"> PAGEREF _Toc536708542 \h </w:instrText>
         </w:r>
         <w:r>
           <w:fldChar w:fldCharType="separate"/>
@@ -2149,7 +2149,7 @@
           <w:lang w:bidi="ar-SA"/>
         </w:rPr>
       </w:pPr>
-      <w:hyperlink w:anchor="_Toc535439058" w:history="1">
+      <w:hyperlink w:anchor="_Toc536708543" w:history="1">
         <w:r>
           <w:rPr>
             <w:rStyle w:val="Lienhypertexte"/>
@@ -2193,7 +2193,7 @@
           <w:rPr>
             <w:noProof/>
           </w:rPr>
-          <w:instrText xml:space="preserve"> PAGEREF _Toc535439058 \h </w:instrText>
+          <w:instrText xml:space="preserve"> PAGEREF _Toc536708543 \h </w:instrText>
         </w:r>
         <w:r>
           <w:rPr>
@@ -2236,7 +2236,7 @@
           <w:lang w:bidi="ar-SA"/>
         </w:rPr>
       </w:pPr>
-      <w:hyperlink w:anchor="_Toc535439059" w:history="1">
+      <w:hyperlink w:anchor="_Toc536708544" w:history="1">
         <w:r>
           <w:rPr>
             <w:rStyle w:val="Lienhypertexte"/>
@@ -2280,7 +2280,7 @@
           <w:rPr>
             <w:noProof/>
           </w:rPr>
-          <w:instrText xml:space="preserve"> PAGEREF _Toc535439059 \h </w:instrText>
+          <w:instrText xml:space="preserve"> PAGEREF _Toc536708544 \h </w:instrText>
         </w:r>
         <w:r>
           <w:rPr>
@@ -2323,7 +2323,7 @@
           <w:lang w:bidi="ar-SA"/>
         </w:rPr>
       </w:pPr>
-      <w:hyperlink w:anchor="_Toc535439060" w:history="1">
+      <w:hyperlink w:anchor="_Toc536708545" w:history="1">
         <w:r>
           <w:rPr>
             <w:rStyle w:val="Lienhypertexte"/>
@@ -2367,7 +2367,7 @@
           <w:rPr>
             <w:noProof/>
           </w:rPr>
-          <w:instrText xml:space="preserve"> PAGEREF _Toc535439060 \h </w:instrText>
+          <w:instrText xml:space="preserve"> PAGEREF _Toc536708545 \h </w:instrText>
         </w:r>
         <w:r>
           <w:rPr>
@@ -2511,7 +2511,7 @@
           <w:rFonts w:asciiTheme="minorHAnsi" w:hAnsiTheme="minorHAnsi" w:cstheme="minorHAnsi"/>
         </w:rPr>
       </w:pPr>
-      <w:bookmarkStart w:id="1" w:name="_Toc535439037"/>
+      <w:bookmarkStart w:id="1" w:name="_Toc536708522"/>
       <w:r>
         <w:rPr>
           <w:rFonts w:asciiTheme="minorHAnsi" w:hAnsiTheme="minorHAnsi" w:cstheme="minorHAnsi"/>
@@ -2530,7 +2530,7 @@
           <w:szCs w:val="26"/>
         </w:rPr>
       </w:pPr>
-      <w:bookmarkStart w:id="2" w:name="_Toc535439038"/>
+      <w:bookmarkStart w:id="2" w:name="_Toc536708523"/>
       <w:r>
         <w:rPr>
           <w:rFonts w:asciiTheme="minorHAnsi" w:hAnsiTheme="minorHAnsi" w:cstheme="minorHAnsi"/>
@@ -3073,7 +3073,7 @@
           <w:szCs w:val="26"/>
         </w:rPr>
       </w:pPr>
-      <w:bookmarkStart w:id="3" w:name="_Toc535439039"/>
+      <w:bookmarkStart w:id="3" w:name="_Toc536708524"/>
       <w:r>
         <w:rPr>
           <w:rFonts w:asciiTheme="minorHAnsi" w:hAnsiTheme="minorHAnsi" w:cstheme="minorHAnsi"/>
@@ -3410,7 +3410,7 @@
           <w:szCs w:val="26"/>
         </w:rPr>
       </w:pPr>
-      <w:bookmarkStart w:id="4" w:name="_Toc535439040"/>
+      <w:bookmarkStart w:id="4" w:name="_Toc536708525"/>
       <w:r>
         <w:rPr>
           <w:rFonts w:asciiTheme="minorHAnsi" w:hAnsiTheme="minorHAnsi" w:cstheme="minorHAnsi"/>
@@ -3583,7 +3583,7 @@
           <w:sz w:val="20"/>
         </w:rPr>
       </w:pPr>
-      <w:bookmarkStart w:id="5" w:name="_Toc535439016"/>
+      <w:bookmarkStart w:id="5" w:name="_Toc536708496"/>
       <w:r>
         <w:rPr>
           <w:rFonts w:asciiTheme="minorHAnsi" w:hAnsiTheme="minorHAnsi" w:cstheme="minorHAnsi"/>
@@ -3767,7 +3767,7 @@
           <w:szCs w:val="22"/>
         </w:rPr>
       </w:pPr>
-      <w:bookmarkStart w:id="6" w:name="_Toc535439017"/>
+      <w:bookmarkStart w:id="6" w:name="_Toc536708497"/>
       <w:r>
         <w:rPr>
           <w:rFonts w:asciiTheme="minorHAnsi" w:hAnsiTheme="minorHAnsi" w:cstheme="minorHAnsi"/>
@@ -3890,7 +3890,7 @@
           <w:sz w:val="20"/>
         </w:rPr>
       </w:pPr>
-      <w:bookmarkStart w:id="7" w:name="_Toc535439018"/>
+      <w:bookmarkStart w:id="7" w:name="_Toc536708498"/>
       <w:r>
         <w:rPr>
           <w:rFonts w:asciiTheme="minorHAnsi" w:hAnsiTheme="minorHAnsi" w:cstheme="minorHAnsi"/>
@@ -4362,7 +4362,7 @@
           <w:rFonts w:asciiTheme="minorHAnsi" w:hAnsiTheme="minorHAnsi" w:cstheme="minorHAnsi"/>
         </w:rPr>
       </w:pPr>
-      <w:bookmarkStart w:id="8" w:name="_Toc535439041"/>
+      <w:bookmarkStart w:id="8" w:name="_Toc536708526"/>
       <w:r>
         <w:rPr>
           <w:rFonts w:asciiTheme="minorHAnsi" w:hAnsiTheme="minorHAnsi" w:cstheme="minorHAnsi"/>
@@ -4380,7 +4380,7 @@
           <w:szCs w:val="26"/>
         </w:rPr>
       </w:pPr>
-      <w:bookmarkStart w:id="9" w:name="_Toc535439042"/>
+      <w:bookmarkStart w:id="9" w:name="_Toc536708527"/>
       <w:r>
         <w:rPr>
           <w:rFonts w:asciiTheme="minorHAnsi" w:hAnsiTheme="minorHAnsi" w:cstheme="minorHAnsi"/>
@@ -4964,7 +4964,7 @@
           <w:szCs w:val="26"/>
         </w:rPr>
       </w:pPr>
-      <w:bookmarkStart w:id="10" w:name="_Toc535439043"/>
+      <w:bookmarkStart w:id="10" w:name="_Toc536708528"/>
       <w:r>
         <w:rPr>
           <w:rFonts w:asciiTheme="minorHAnsi" w:hAnsiTheme="minorHAnsi" w:cstheme="minorHAnsi"/>
@@ -5713,7 +5713,7 @@
           <w:sz w:val="20"/>
         </w:rPr>
       </w:pPr>
-      <w:bookmarkStart w:id="11" w:name="_Toc535439019"/>
+      <w:bookmarkStart w:id="11" w:name="_Toc536708499"/>
       <w:r>
         <w:rPr>
           <w:rFonts w:asciiTheme="minorHAnsi" w:hAnsiTheme="minorHAnsi" w:cstheme="minorHAnsi"/>
@@ -5858,7 +5858,7 @@
           <w:szCs w:val="26"/>
         </w:rPr>
       </w:pPr>
-      <w:bookmarkStart w:id="12" w:name="_Toc535439044"/>
+      <w:bookmarkStart w:id="12" w:name="_Toc536708529"/>
       <w:r>
         <w:rPr>
           <w:rFonts w:asciiTheme="minorHAnsi" w:hAnsiTheme="minorHAnsi" w:cstheme="minorHAnsi"/>
@@ -5878,7 +5878,7 @@
           <w:szCs w:val="26"/>
         </w:rPr>
       </w:pPr>
-      <w:bookmarkStart w:id="13" w:name="_Toc535439045"/>
+      <w:bookmarkStart w:id="13" w:name="_Toc536708530"/>
       <w:r>
         <w:rPr>
           <w:rFonts w:asciiTheme="minorHAnsi" w:hAnsiTheme="minorHAnsi" w:cstheme="minorHAnsi"/>
@@ -6239,7 +6239,7 @@
           <w:szCs w:val="26"/>
         </w:rPr>
       </w:pPr>
-      <w:bookmarkStart w:id="14" w:name="_Toc535439046"/>
+      <w:bookmarkStart w:id="14" w:name="_Toc536708531"/>
       <w:r>
         <w:rPr>
           <w:rFonts w:asciiTheme="minorHAnsi" w:hAnsiTheme="minorHAnsi" w:cstheme="minorHAnsi"/>
@@ -7572,7 +7572,7 @@
         </w:rPr>
         <w:tab/>
       </w:r>
-      <w:bookmarkStart w:id="15" w:name="_Toc535439020"/>
+      <w:bookmarkStart w:id="15" w:name="_Toc536708500"/>
       <w:r>
         <w:rPr>
           <w:rFonts w:asciiTheme="minorHAnsi" w:hAnsiTheme="minorHAnsi" w:cstheme="minorHAnsi"/>
@@ -7858,7 +7858,7 @@
           <w:szCs w:val="26"/>
         </w:rPr>
       </w:pPr>
-      <w:bookmarkStart w:id="16" w:name="_Toc535439047"/>
+      <w:bookmarkStart w:id="16" w:name="_Toc536708532"/>
       <w:r>
         <w:rPr>
           <w:rFonts w:asciiTheme="minorHAnsi" w:hAnsiTheme="minorHAnsi" w:cstheme="minorHAnsi"/>
@@ -7882,7 +7882,7 @@
           <w:szCs w:val="26"/>
         </w:rPr>
       </w:pPr>
-      <w:bookmarkStart w:id="17" w:name="_Toc535439048"/>
+      <w:bookmarkStart w:id="17" w:name="_Toc536708533"/>
       <w:r>
         <w:rPr>
           <w:rFonts w:asciiTheme="minorHAnsi" w:hAnsiTheme="minorHAnsi" w:cstheme="minorHAnsi"/>
@@ -8366,7 +8366,7 @@
           <w:szCs w:val="26"/>
         </w:rPr>
       </w:pPr>
-      <w:bookmarkStart w:id="18" w:name="_Toc535439049"/>
+      <w:bookmarkStart w:id="18" w:name="_Toc536708534"/>
       <w:r>
         <w:rPr>
           <w:rFonts w:asciiTheme="minorHAnsi" w:hAnsiTheme="minorHAnsi" w:cstheme="minorHAnsi"/>
@@ -8908,7 +8908,7 @@
           <w:szCs w:val="26"/>
         </w:rPr>
       </w:pPr>
-      <w:bookmarkStart w:id="19" w:name="_Toc535439050"/>
+      <w:bookmarkStart w:id="19" w:name="_Toc536708535"/>
       <w:r>
         <w:rPr>
           <w:rFonts w:asciiTheme="minorHAnsi" w:hAnsiTheme="minorHAnsi" w:cstheme="minorHAnsi"/>
@@ -9472,7 +9472,7 @@
           <w:sz w:val="20"/>
         </w:rPr>
       </w:pPr>
-      <w:bookmarkStart w:id="20" w:name="_Toc535439021"/>
+      <w:bookmarkStart w:id="20" w:name="_Toc536708501"/>
       <w:r>
         <w:rPr>
           <w:rFonts w:asciiTheme="minorHAnsi" w:hAnsiTheme="minorHAnsi" w:cstheme="minorHAnsi"/>
@@ -9563,7 +9563,7 @@
           <w:szCs w:val="32"/>
         </w:rPr>
       </w:pPr>
-      <w:bookmarkStart w:id="21" w:name="_Toc535439051"/>
+      <w:bookmarkStart w:id="21" w:name="_Toc536708536"/>
       <w:r>
         <w:rPr>
           <w:rFonts w:ascii="Calibri" w:hAnsi="Calibri" w:cstheme="minorHAnsi"/>
@@ -9587,7 +9587,7 @@
           <w:szCs w:val="26"/>
         </w:rPr>
       </w:pPr>
-      <w:bookmarkStart w:id="22" w:name="_Toc535439052"/>
+      <w:bookmarkStart w:id="22" w:name="_Toc536708537"/>
       <w:r>
         <w:rPr>
           <w:rFonts w:ascii="Calibri" w:hAnsi="Calibri" w:cstheme="minorHAnsi"/>
@@ -9613,7 +9613,7 @@
           <w:szCs w:val="26"/>
         </w:rPr>
       </w:pPr>
-      <w:bookmarkStart w:id="23" w:name="_Toc535439053"/>
+      <w:bookmarkStart w:id="23" w:name="_Toc536708538"/>
       <w:r>
         <w:rPr>
           <w:rFonts w:ascii="Calibri" w:hAnsi="Calibri" w:cstheme="minorHAnsi"/>
@@ -9801,7 +9801,7 @@
           <w:szCs w:val="26"/>
         </w:rPr>
       </w:pPr>
-      <w:bookmarkStart w:id="24" w:name="_Toc535439054"/>
+      <w:bookmarkStart w:id="24" w:name="_Toc536708539"/>
       <w:r>
         <w:rPr>
           <w:rFonts w:ascii="Calibri" w:hAnsi="Calibri" w:cstheme="minorHAnsi"/>
@@ -10154,7 +10154,7 @@
           <w:szCs w:val="26"/>
         </w:rPr>
       </w:pPr>
-      <w:bookmarkStart w:id="25" w:name="_Toc535439055"/>
+      <w:bookmarkStart w:id="25" w:name="_Toc536708540"/>
       <w:r>
         <w:rPr>
           <w:rFonts w:ascii="Calibri" w:hAnsi="Calibri" w:cstheme="minorHAnsi"/>
@@ -10459,7 +10459,7 @@
           <w:szCs w:val="26"/>
         </w:rPr>
       </w:pPr>
-      <w:bookmarkStart w:id="26" w:name="_Toc535439056"/>
+      <w:bookmarkStart w:id="26" w:name="_Toc536708541"/>
       <w:r>
         <w:rPr>
           <w:rFonts w:asciiTheme="minorHAnsi" w:hAnsiTheme="minorHAnsi" w:cstheme="minorHAnsi"/>
@@ -10893,7 +10893,7 @@
           <w:sz w:val="24"/>
         </w:rPr>
       </w:pPr>
-      <w:bookmarkStart w:id="27" w:name="_Toc535439022"/>
+      <w:bookmarkStart w:id="27" w:name="_Toc536708502"/>
       <w:r>
         <w:rPr>
           <w:rFonts w:asciiTheme="minorHAnsi" w:hAnsiTheme="minorHAnsi" w:cstheme="minorHAnsi"/>
@@ -10993,7 +10993,7 @@
         </w:rPr>
       </w:pPr>
       <w:bookmarkStart w:id="28" w:name="_Toc534900537"/>
-      <w:bookmarkStart w:id="29" w:name="_Toc535439057"/>
+      <w:bookmarkStart w:id="29" w:name="_Toc536708542"/>
       <w:proofErr w:type="spellStart"/>
       <w:r>
         <w:rPr>
@@ -11021,7 +11021,7 @@
         </w:rPr>
       </w:pPr>
       <w:bookmarkStart w:id="30" w:name="_Toc534900538"/>
-      <w:bookmarkStart w:id="31" w:name="_Toc535439058"/>
+      <w:bookmarkStart w:id="31" w:name="_Toc536708543"/>
       <w:r>
         <w:rPr>
           <w:rFonts w:ascii="Calibri" w:hAnsi="Calibri" w:cstheme="minorHAnsi"/>
@@ -11049,7 +11049,7 @@
         </w:rPr>
       </w:pPr>
       <w:bookmarkStart w:id="32" w:name="_Toc534900539"/>
-      <w:bookmarkStart w:id="33" w:name="_Toc535439059"/>
+      <w:bookmarkStart w:id="33" w:name="_Toc536708544"/>
       <w:r>
         <w:rPr>
           <w:rFonts w:ascii="Calibri" w:hAnsi="Calibri" w:cstheme="minorHAnsi"/>
@@ -14117,7 +14117,7 @@
           <w:sz w:val="22"/>
         </w:rPr>
       </w:pPr>
-      <w:bookmarkStart w:id="34" w:name="_Toc535439060"/>
+      <w:bookmarkStart w:id="34" w:name="_Toc536708545"/>
       <w:r>
         <w:rPr>
           <w:rFonts w:ascii="Calibri" w:hAnsi="Calibri" w:cstheme="minorHAnsi"/>
@@ -14346,7 +14346,7 @@
           <w:lang w:bidi="ar-SA"/>
         </w:rPr>
         <w:pict>
-          <v:shape id="_x0000_i1030" type="#_x0000_t75" style="width:536.9pt;height:269.4pt">
+          <v:shape id="_x0000_i1030" type="#_x0000_t75" style="width:536.9pt;height:269.9pt">
             <v:imagedata r:id="rId16" o:title="module"/>
           </v:shape>
         </w:pict>
@@ -14360,7 +14360,7 @@
           <w:sz w:val="24"/>
         </w:rPr>
       </w:pPr>
-      <w:bookmarkStart w:id="35" w:name="_Toc535439023"/>
+      <w:bookmarkStart w:id="35" w:name="_Toc536708503"/>
       <w:r>
         <w:rPr>
           <w:rFonts w:asciiTheme="minorHAnsi" w:hAnsiTheme="minorHAnsi" w:cstheme="minorHAnsi"/>
@@ -16663,40 +16663,246 @@
     </w:p>
     <w:p>
       <w:pPr>
-        <w:rPr>
-          <w:rFonts w:asciiTheme="minorHAnsi" w:hAnsiTheme="minorHAnsi" w:cstheme="minorHAnsi"/>
-          <w:sz w:val="22"/>
-        </w:rPr>
-      </w:pPr>
-    </w:p>
-    <w:p>
-      <w:pPr>
-        <w:rPr>
-          <w:rFonts w:asciiTheme="minorHAnsi" w:hAnsiTheme="minorHAnsi" w:cstheme="minorHAnsi"/>
-          <w:sz w:val="22"/>
-        </w:rPr>
-      </w:pPr>
-      <w:r>
-        <w:rPr>
-          <w:rFonts w:asciiTheme="minorHAnsi" w:hAnsiTheme="minorHAnsi" w:cstheme="minorHAnsi"/>
-          <w:sz w:val="22"/>
-        </w:rPr>
-        <w:t>///Pour la suite</w:t>
-      </w:r>
-    </w:p>
-    <w:p>
-      <w:pPr>
-        <w:rPr>
-          <w:rFonts w:asciiTheme="minorHAnsi" w:hAnsiTheme="minorHAnsi" w:cstheme="minorHAnsi"/>
-          <w:sz w:val="22"/>
-        </w:rPr>
-      </w:pPr>
-      <w:r>
-        <w:rPr>
-          <w:rFonts w:asciiTheme="minorHAnsi" w:hAnsiTheme="minorHAnsi" w:cstheme="minorHAnsi"/>
-          <w:sz w:val="22"/>
-        </w:rPr>
-        <w:t xml:space="preserve">Update par rapport à ce qui avait été fait : des méthodes pour set le nombre de joueurs et de </w:t>
+        <w:spacing w:after="240" w:line="276" w:lineRule="auto"/>
+        <w:rPr>
+          <w:rFonts w:asciiTheme="minorHAnsi" w:hAnsiTheme="minorHAnsi" w:cstheme="minorHAnsi"/>
+          <w:b/>
+          <w:sz w:val="22"/>
+        </w:rPr>
+      </w:pPr>
+      <w:r>
+        <w:rPr>
+          <w:rFonts w:asciiTheme="minorHAnsi" w:hAnsiTheme="minorHAnsi" w:cstheme="minorHAnsi"/>
+          <w:b/>
+          <w:sz w:val="22"/>
+        </w:rPr>
+        <w:t>Autres méthodes :</w:t>
+      </w:r>
+    </w:p>
+    <w:p>
+      <w:pPr>
+        <w:spacing w:line="276" w:lineRule="auto"/>
+        <w:rPr>
+          <w:rFonts w:asciiTheme="minorHAnsi" w:hAnsiTheme="minorHAnsi" w:cstheme="minorHAnsi"/>
+          <w:sz w:val="22"/>
+        </w:rPr>
+      </w:pPr>
+      <w:r>
+        <w:rPr>
+          <w:rFonts w:asciiTheme="minorHAnsi" w:hAnsiTheme="minorHAnsi" w:cstheme="minorHAnsi"/>
+          <w:sz w:val="22"/>
+        </w:rPr>
+        <w:tab/>
+        <w:t>- choix du nombre de joueurs (2 par défaut)</w:t>
+      </w:r>
+    </w:p>
+    <w:p>
+      <w:pPr>
+        <w:spacing w:line="276" w:lineRule="auto"/>
+        <w:rPr>
+          <w:rFonts w:asciiTheme="minorHAnsi" w:hAnsiTheme="minorHAnsi" w:cstheme="minorHAnsi"/>
+          <w:sz w:val="22"/>
+        </w:rPr>
+      </w:pPr>
+      <w:r>
+        <w:rPr>
+          <w:rFonts w:asciiTheme="minorHAnsi" w:hAnsiTheme="minorHAnsi" w:cstheme="minorHAnsi"/>
+          <w:sz w:val="22"/>
+        </w:rPr>
+        <w:tab/>
+        <w:t>- choix du nombre de personnage par joueur (2 par défaut)</w:t>
+      </w:r>
+    </w:p>
+    <w:p>
+      <w:pPr>
+        <w:spacing w:line="276" w:lineRule="auto"/>
+        <w:rPr>
+          <w:rFonts w:asciiTheme="minorHAnsi" w:hAnsiTheme="minorHAnsi" w:cstheme="minorHAnsi"/>
+          <w:sz w:val="22"/>
+        </w:rPr>
+      </w:pPr>
+    </w:p>
+    <w:p>
+      <w:pPr>
+        <w:spacing w:line="276" w:lineRule="auto"/>
+        <w:rPr>
+          <w:rFonts w:asciiTheme="minorHAnsi" w:hAnsiTheme="minorHAnsi" w:cstheme="minorHAnsi"/>
+          <w:sz w:val="22"/>
+        </w:rPr>
+      </w:pPr>
+      <w:r>
+        <w:rPr>
+          <w:rFonts w:asciiTheme="minorHAnsi" w:hAnsiTheme="minorHAnsi" w:cstheme="minorHAnsi"/>
+          <w:sz w:val="22"/>
+        </w:rPr>
+        <w:t>Ces méthodes ne sont plus accessibles une fois la partie commencé</w:t>
+      </w:r>
+      <w:r>
+        <w:rPr>
+          <w:rFonts w:asciiTheme="minorHAnsi" w:hAnsiTheme="minorHAnsi" w:cstheme="minorHAnsi"/>
+          <w:sz w:val="22"/>
+        </w:rPr>
+        <w:t>e</w:t>
+      </w:r>
+      <w:r>
+        <w:rPr>
+          <w:rFonts w:asciiTheme="minorHAnsi" w:hAnsiTheme="minorHAnsi" w:cstheme="minorHAnsi"/>
+          <w:sz w:val="22"/>
+        </w:rPr>
+        <w:t xml:space="preserve">. </w:t>
+      </w:r>
+    </w:p>
+    <w:p>
+      <w:pPr>
+        <w:spacing w:line="276" w:lineRule="auto"/>
+        <w:rPr>
+          <w:rFonts w:asciiTheme="minorHAnsi" w:hAnsiTheme="minorHAnsi" w:cstheme="minorHAnsi"/>
+          <w:sz w:val="22"/>
+        </w:rPr>
+      </w:pPr>
+    </w:p>
+    <w:p>
+      <w:pPr>
+        <w:spacing w:line="276" w:lineRule="auto"/>
+        <w:jc w:val="both"/>
+        <w:rPr>
+          <w:rFonts w:asciiTheme="minorHAnsi" w:hAnsiTheme="minorHAnsi" w:cstheme="minorHAnsi"/>
+          <w:sz w:val="22"/>
+        </w:rPr>
+      </w:pPr>
+      <w:r>
+        <w:rPr>
+          <w:rFonts w:asciiTheme="minorHAnsi" w:hAnsiTheme="minorHAnsi" w:cstheme="minorHAnsi"/>
+          <w:b/>
+          <w:sz w:val="22"/>
+        </w:rPr>
+        <w:t>Lancement du jeu</w:t>
+      </w:r>
+      <w:r>
+        <w:rPr>
+          <w:rFonts w:asciiTheme="minorHAnsi" w:hAnsiTheme="minorHAnsi" w:cstheme="minorHAnsi"/>
+          <w:sz w:val="22"/>
+        </w:rPr>
+        <w:t> : Le lancement d’une partie se fait automatiquement, lorsque le serveur détecte un nombre de joueurs égale à la limite choisi</w:t>
+      </w:r>
+      <w:r>
+        <w:rPr>
+          <w:rFonts w:asciiTheme="minorHAnsi" w:hAnsiTheme="minorHAnsi" w:cstheme="minorHAnsi"/>
+          <w:sz w:val="22"/>
+        </w:rPr>
+        <w:t>e</w:t>
+      </w:r>
+      <w:r>
+        <w:rPr>
+          <w:rFonts w:asciiTheme="minorHAnsi" w:hAnsiTheme="minorHAnsi" w:cstheme="minorHAnsi"/>
+          <w:sz w:val="22"/>
+        </w:rPr>
+        <w:t xml:space="preserve"> et de même pour les personnages alors il lance la partie de jeu.</w:t>
+      </w:r>
+    </w:p>
+    <w:p>
+      <w:pPr>
+        <w:spacing w:line="276" w:lineRule="auto"/>
+        <w:rPr>
+          <w:rFonts w:asciiTheme="minorHAnsi" w:hAnsiTheme="minorHAnsi" w:cstheme="minorHAnsi"/>
+          <w:sz w:val="22"/>
+        </w:rPr>
+      </w:pPr>
+    </w:p>
+    <w:p>
+      <w:pPr>
+        <w:spacing w:line="276" w:lineRule="auto"/>
+        <w:rPr>
+          <w:rFonts w:asciiTheme="minorHAnsi" w:hAnsiTheme="minorHAnsi" w:cstheme="minorHAnsi"/>
+          <w:b/>
+          <w:sz w:val="22"/>
+        </w:rPr>
+      </w:pPr>
+      <w:r>
+        <w:rPr>
+          <w:rFonts w:asciiTheme="minorHAnsi" w:hAnsiTheme="minorHAnsi" w:cstheme="minorHAnsi"/>
+          <w:b/>
+          <w:sz w:val="22"/>
+        </w:rPr>
+        <w:t>Système d’identification des joueurs :</w:t>
+      </w:r>
+    </w:p>
+    <w:p>
+      <w:pPr>
+        <w:spacing w:line="276" w:lineRule="auto"/>
+        <w:rPr>
+          <w:rFonts w:asciiTheme="minorHAnsi" w:hAnsiTheme="minorHAnsi" w:cstheme="minorHAnsi"/>
+          <w:sz w:val="22"/>
+        </w:rPr>
+      </w:pPr>
+    </w:p>
+    <w:p>
+      <w:pPr>
+        <w:spacing w:line="276" w:lineRule="auto"/>
+        <w:jc w:val="both"/>
+        <w:rPr>
+          <w:rFonts w:asciiTheme="minorHAnsi" w:hAnsiTheme="minorHAnsi" w:cstheme="minorHAnsi"/>
+          <w:sz w:val="22"/>
+        </w:rPr>
+      </w:pPr>
+      <w:r>
+        <w:rPr>
+          <w:rFonts w:asciiTheme="minorHAnsi" w:hAnsiTheme="minorHAnsi" w:cstheme="minorHAnsi"/>
+          <w:sz w:val="22"/>
+        </w:rPr>
+        <w:t>Lorsqu’un client tente de s’ajouter à une partie il est accepté si le nombre de joueur</w:t>
+      </w:r>
+      <w:r>
+        <w:rPr>
+          <w:rFonts w:asciiTheme="minorHAnsi" w:hAnsiTheme="minorHAnsi" w:cstheme="minorHAnsi"/>
+          <w:sz w:val="22"/>
+        </w:rPr>
+        <w:t>s</w:t>
+      </w:r>
+      <w:r>
+        <w:rPr>
+          <w:rFonts w:asciiTheme="minorHAnsi" w:hAnsiTheme="minorHAnsi" w:cstheme="minorHAnsi"/>
+          <w:sz w:val="22"/>
+        </w:rPr>
+        <w:t xml:space="preserve"> suffisant</w:t>
+      </w:r>
+      <w:r>
+        <w:rPr>
+          <w:rFonts w:asciiTheme="minorHAnsi" w:hAnsiTheme="minorHAnsi" w:cstheme="minorHAnsi"/>
+          <w:sz w:val="22"/>
+        </w:rPr>
+        <w:t>s</w:t>
+      </w:r>
+      <w:r>
+        <w:rPr>
+          <w:rFonts w:asciiTheme="minorHAnsi" w:hAnsiTheme="minorHAnsi" w:cstheme="minorHAnsi"/>
+          <w:sz w:val="22"/>
+        </w:rPr>
+        <w:t xml:space="preserve"> pour lancer une partie n’est pas atteint et si le nom qu’il choisit pour la partie n’est pas déjà pris.</w:t>
+      </w:r>
+    </w:p>
+    <w:p>
+      <w:pPr>
+        <w:spacing w:line="276" w:lineRule="auto"/>
+        <w:jc w:val="both"/>
+        <w:rPr>
+          <w:rFonts w:asciiTheme="minorHAnsi" w:hAnsiTheme="minorHAnsi" w:cstheme="minorHAnsi"/>
+          <w:sz w:val="22"/>
+        </w:rPr>
+      </w:pPr>
+      <w:r>
+        <w:rPr>
+          <w:rFonts w:asciiTheme="minorHAnsi" w:hAnsiTheme="minorHAnsi" w:cstheme="minorHAnsi"/>
+          <w:sz w:val="22"/>
+        </w:rPr>
+        <w:t>Si le serveur valide l’ajout du joueur il renvoie dans sa réponse HTML un ID qui sera ensuite</w:t>
+      </w:r>
+      <w:r>
+        <w:rPr>
+          <w:rFonts w:asciiTheme="minorHAnsi" w:hAnsiTheme="minorHAnsi" w:cstheme="minorHAnsi"/>
+          <w:sz w:val="22"/>
+        </w:rPr>
+        <w:t xml:space="preserve"> utilisé par le client dans toutes ses requêtes (requête </w:t>
       </w:r>
       <w:proofErr w:type="spellStart"/>
       <w:r>
@@ -16704,7 +16910,7 @@
           <w:rFonts w:asciiTheme="minorHAnsi" w:hAnsiTheme="minorHAnsi" w:cstheme="minorHAnsi"/>
           <w:sz w:val="22"/>
         </w:rPr>
-        <w:t>persos</w:t>
+        <w:t>GameStartedService</w:t>
       </w:r>
       <w:proofErr w:type="spellEnd"/>
       <w:r>
@@ -16712,7 +16918,7 @@
           <w:rFonts w:asciiTheme="minorHAnsi" w:hAnsiTheme="minorHAnsi" w:cstheme="minorHAnsi"/>
           <w:sz w:val="22"/>
         </w:rPr>
-        <w:t xml:space="preserve"> ; on ne peut plus changer ces limites une fois la partie commencé. On ne peut pas ajouter plus de joueurs ou de </w:t>
+        <w:t xml:space="preserve"> et non </w:t>
       </w:r>
       <w:proofErr w:type="spellStart"/>
       <w:r>
@@ -16720,7 +16926,7 @@
           <w:rFonts w:asciiTheme="minorHAnsi" w:hAnsiTheme="minorHAnsi" w:cstheme="minorHAnsi"/>
           <w:sz w:val="22"/>
         </w:rPr>
-        <w:t>persos</w:t>
+        <w:t>TeamFormationService</w:t>
       </w:r>
       <w:proofErr w:type="spellEnd"/>
       <w:r>
@@ -16728,368 +16934,1567 @@
           <w:rFonts w:asciiTheme="minorHAnsi" w:hAnsiTheme="minorHAnsi" w:cstheme="minorHAnsi"/>
           <w:sz w:val="22"/>
         </w:rPr>
-        <w:t xml:space="preserve"> que ce qui est définit par la limite (par défaut 2). La méthode POST </w:t>
-      </w:r>
+        <w:t>) vers le serveur.</w:t>
+      </w:r>
+    </w:p>
+    <w:p>
+      <w:pPr>
+        <w:spacing w:line="276" w:lineRule="auto"/>
+        <w:rPr>
+          <w:rFonts w:asciiTheme="minorHAnsi" w:hAnsiTheme="minorHAnsi" w:cstheme="minorHAnsi"/>
+          <w:sz w:val="22"/>
+        </w:rPr>
+      </w:pPr>
+    </w:p>
+    <w:p>
+      <w:pPr>
+        <w:spacing w:line="276" w:lineRule="auto"/>
+        <w:rPr>
+          <w:rFonts w:asciiTheme="minorHAnsi" w:hAnsiTheme="minorHAnsi" w:cstheme="minorHAnsi"/>
+          <w:b/>
+          <w:sz w:val="22"/>
+        </w:rPr>
+      </w:pPr>
+      <w:r>
+        <w:rPr>
+          <w:rFonts w:asciiTheme="minorHAnsi" w:hAnsiTheme="minorHAnsi" w:cstheme="minorHAnsi"/>
+          <w:b/>
+          <w:sz w:val="22"/>
+        </w:rPr>
+        <w:t>Actions en jeu :</w:t>
+      </w:r>
+    </w:p>
+    <w:p>
+      <w:pPr>
+        <w:spacing w:line="276" w:lineRule="auto"/>
+        <w:rPr>
+          <w:rFonts w:asciiTheme="minorHAnsi" w:hAnsiTheme="minorHAnsi" w:cstheme="minorHAnsi"/>
+          <w:sz w:val="22"/>
+        </w:rPr>
+      </w:pPr>
+    </w:p>
+    <w:p>
+      <w:pPr>
+        <w:pStyle w:val="Paragraphedeliste"/>
+        <w:numPr>
+          <w:ilvl w:val="0"/>
+          <w:numId w:val="20"/>
+        </w:numPr>
+        <w:rPr>
+          <w:rFonts w:asciiTheme="minorHAnsi" w:hAnsiTheme="minorHAnsi" w:cstheme="minorHAnsi"/>
+          <w:sz w:val="22"/>
+        </w:rPr>
+      </w:pPr>
       <w:proofErr w:type="spellStart"/>
       <w:r>
         <w:rPr>
           <w:rFonts w:asciiTheme="minorHAnsi" w:hAnsiTheme="minorHAnsi" w:cstheme="minorHAnsi"/>
           <w:sz w:val="22"/>
         </w:rPr>
-        <w:t>player</w:t>
+        <w:t>add_command</w:t>
       </w:r>
       <w:proofErr w:type="spellEnd"/>
-      <w:r>
-        <w:rPr>
-          <w:rFonts w:asciiTheme="minorHAnsi" w:hAnsiTheme="minorHAnsi" w:cstheme="minorHAnsi"/>
-          <w:sz w:val="22"/>
-        </w:rPr>
-        <w:t xml:space="preserve"> renvoie un ID qui est utilisé pour la partie de jeu.</w:t>
-      </w:r>
-    </w:p>
-    <w:p>
-      <w:pPr>
-        <w:rPr>
-          <w:rFonts w:asciiTheme="minorHAnsi" w:hAnsiTheme="minorHAnsi" w:cstheme="minorHAnsi"/>
-          <w:sz w:val="22"/>
-        </w:rPr>
-      </w:pPr>
-    </w:p>
-    <w:p>
-      <w:pPr>
-        <w:rPr>
-          <w:rFonts w:asciiTheme="minorHAnsi" w:hAnsiTheme="minorHAnsi" w:cstheme="minorHAnsi"/>
-          <w:sz w:val="22"/>
-        </w:rPr>
-      </w:pPr>
-    </w:p>
-    <w:p>
-      <w:pPr>
-        <w:rPr>
-          <w:rFonts w:asciiTheme="minorHAnsi" w:hAnsiTheme="minorHAnsi" w:cstheme="minorHAnsi"/>
-          <w:sz w:val="22"/>
-        </w:rPr>
-      </w:pPr>
-    </w:p>
-    <w:p>
-      <w:pPr>
-        <w:rPr>
-          <w:rFonts w:asciiTheme="minorHAnsi" w:hAnsiTheme="minorHAnsi" w:cstheme="minorHAnsi"/>
-          <w:sz w:val="22"/>
-        </w:rPr>
-      </w:pPr>
-    </w:p>
-    <w:p>
-      <w:pPr>
-        <w:rPr>
-          <w:rFonts w:asciiTheme="minorHAnsi" w:hAnsiTheme="minorHAnsi" w:cstheme="minorHAnsi"/>
-          <w:sz w:val="22"/>
-        </w:rPr>
-      </w:pPr>
-    </w:p>
-    <w:p>
-      <w:pPr>
-        <w:rPr>
-          <w:rFonts w:asciiTheme="minorHAnsi" w:hAnsiTheme="minorHAnsi" w:cstheme="minorHAnsi"/>
-          <w:sz w:val="22"/>
-        </w:rPr>
-      </w:pPr>
-    </w:p>
-    <w:p>
-      <w:pPr>
-        <w:rPr>
-          <w:rFonts w:asciiTheme="minorHAnsi" w:hAnsiTheme="minorHAnsi" w:cstheme="minorHAnsi"/>
-          <w:sz w:val="22"/>
-        </w:rPr>
-      </w:pPr>
-    </w:p>
-    <w:p>
-      <w:pPr>
-        <w:rPr>
-          <w:rFonts w:asciiTheme="minorHAnsi" w:hAnsiTheme="minorHAnsi" w:cstheme="minorHAnsi"/>
-          <w:sz w:val="22"/>
-        </w:rPr>
-      </w:pPr>
-    </w:p>
-    <w:p>
-      <w:pPr>
-        <w:rPr>
-          <w:rFonts w:asciiTheme="minorHAnsi" w:hAnsiTheme="minorHAnsi" w:cstheme="minorHAnsi"/>
-          <w:sz w:val="22"/>
-        </w:rPr>
-      </w:pPr>
-    </w:p>
-    <w:p>
-      <w:pPr>
-        <w:rPr>
-          <w:rFonts w:asciiTheme="minorHAnsi" w:hAnsiTheme="minorHAnsi" w:cstheme="minorHAnsi"/>
-          <w:sz w:val="22"/>
-        </w:rPr>
-      </w:pPr>
-    </w:p>
-    <w:p>
-      <w:pPr>
-        <w:rPr>
-          <w:rFonts w:asciiTheme="minorHAnsi" w:hAnsiTheme="minorHAnsi" w:cstheme="minorHAnsi"/>
-          <w:sz w:val="22"/>
-        </w:rPr>
-      </w:pPr>
-    </w:p>
-    <w:p>
-      <w:pPr>
-        <w:rPr>
-          <w:rFonts w:asciiTheme="minorHAnsi" w:hAnsiTheme="minorHAnsi" w:cstheme="minorHAnsi"/>
-          <w:sz w:val="22"/>
-        </w:rPr>
-      </w:pPr>
-    </w:p>
-    <w:p>
-      <w:pPr>
-        <w:rPr>
-          <w:rFonts w:asciiTheme="minorHAnsi" w:hAnsiTheme="minorHAnsi" w:cstheme="minorHAnsi"/>
-          <w:sz w:val="22"/>
-        </w:rPr>
-      </w:pPr>
-    </w:p>
-    <w:p>
-      <w:pPr>
-        <w:rPr>
-          <w:rFonts w:asciiTheme="minorHAnsi" w:hAnsiTheme="minorHAnsi" w:cstheme="minorHAnsi"/>
-          <w:sz w:val="22"/>
-        </w:rPr>
-      </w:pPr>
-    </w:p>
-    <w:p>
-      <w:pPr>
-        <w:rPr>
-          <w:rFonts w:asciiTheme="minorHAnsi" w:hAnsiTheme="minorHAnsi" w:cstheme="minorHAnsi"/>
-          <w:sz w:val="22"/>
-        </w:rPr>
-      </w:pPr>
-    </w:p>
-    <w:p>
-      <w:pPr>
-        <w:rPr>
-          <w:rFonts w:asciiTheme="minorHAnsi" w:hAnsiTheme="minorHAnsi" w:cstheme="minorHAnsi"/>
-          <w:sz w:val="22"/>
-        </w:rPr>
-      </w:pPr>
-    </w:p>
-    <w:p>
-      <w:pPr>
-        <w:rPr>
-          <w:rFonts w:asciiTheme="minorHAnsi" w:hAnsiTheme="minorHAnsi" w:cstheme="minorHAnsi"/>
-          <w:sz w:val="22"/>
-        </w:rPr>
-      </w:pPr>
-    </w:p>
-    <w:p>
-      <w:pPr>
-        <w:rPr>
-          <w:rFonts w:asciiTheme="minorHAnsi" w:hAnsiTheme="minorHAnsi" w:cstheme="minorHAnsi"/>
-          <w:sz w:val="22"/>
-        </w:rPr>
-      </w:pPr>
-    </w:p>
-    <w:p>
-      <w:pPr>
-        <w:rPr>
-          <w:rFonts w:asciiTheme="minorHAnsi" w:hAnsiTheme="minorHAnsi" w:cstheme="minorHAnsi"/>
-          <w:sz w:val="22"/>
-        </w:rPr>
-      </w:pPr>
-    </w:p>
-    <w:p>
-      <w:pPr>
-        <w:rPr>
-          <w:rFonts w:asciiTheme="minorHAnsi" w:hAnsiTheme="minorHAnsi" w:cstheme="minorHAnsi"/>
-          <w:sz w:val="22"/>
-        </w:rPr>
-      </w:pPr>
-    </w:p>
-    <w:p>
-      <w:pPr>
-        <w:rPr>
-          <w:rFonts w:asciiTheme="minorHAnsi" w:hAnsiTheme="minorHAnsi" w:cstheme="minorHAnsi"/>
-          <w:sz w:val="22"/>
-        </w:rPr>
-      </w:pPr>
-    </w:p>
-    <w:p>
-      <w:pPr>
-        <w:rPr>
-          <w:rFonts w:asciiTheme="minorHAnsi" w:hAnsiTheme="minorHAnsi" w:cstheme="minorHAnsi"/>
-          <w:sz w:val="22"/>
-        </w:rPr>
-      </w:pPr>
-    </w:p>
-    <w:p>
-      <w:pPr>
-        <w:rPr>
-          <w:rFonts w:asciiTheme="minorHAnsi" w:hAnsiTheme="minorHAnsi" w:cstheme="minorHAnsi"/>
-          <w:sz w:val="22"/>
-        </w:rPr>
-      </w:pPr>
-    </w:p>
-    <w:p>
-      <w:pPr>
-        <w:rPr>
-          <w:rFonts w:asciiTheme="minorHAnsi" w:hAnsiTheme="minorHAnsi" w:cstheme="minorHAnsi"/>
-          <w:sz w:val="22"/>
-        </w:rPr>
-      </w:pPr>
-    </w:p>
-    <w:p>
-      <w:pPr>
-        <w:rPr>
-          <w:rFonts w:asciiTheme="minorHAnsi" w:hAnsiTheme="minorHAnsi" w:cstheme="minorHAnsi"/>
-          <w:sz w:val="22"/>
-        </w:rPr>
-      </w:pPr>
-    </w:p>
-    <w:p>
-      <w:pPr>
-        <w:rPr>
-          <w:rFonts w:asciiTheme="minorHAnsi" w:hAnsiTheme="minorHAnsi" w:cstheme="minorHAnsi"/>
-          <w:sz w:val="22"/>
-        </w:rPr>
-      </w:pPr>
-    </w:p>
-    <w:p>
-      <w:pPr>
-        <w:rPr>
-          <w:rFonts w:asciiTheme="minorHAnsi" w:hAnsiTheme="minorHAnsi" w:cstheme="minorHAnsi"/>
-          <w:sz w:val="22"/>
-        </w:rPr>
-      </w:pPr>
-    </w:p>
-    <w:p>
-      <w:pPr>
-        <w:rPr>
-          <w:rFonts w:asciiTheme="minorHAnsi" w:hAnsiTheme="minorHAnsi" w:cstheme="minorHAnsi"/>
-          <w:sz w:val="22"/>
-        </w:rPr>
-      </w:pPr>
-    </w:p>
-    <w:p>
-      <w:pPr>
-        <w:rPr>
-          <w:rFonts w:asciiTheme="minorHAnsi" w:hAnsiTheme="minorHAnsi" w:cstheme="minorHAnsi"/>
-          <w:sz w:val="22"/>
-        </w:rPr>
-      </w:pPr>
-    </w:p>
-    <w:p>
-      <w:pPr>
-        <w:rPr>
-          <w:rFonts w:asciiTheme="minorHAnsi" w:hAnsiTheme="minorHAnsi" w:cstheme="minorHAnsi"/>
-          <w:sz w:val="22"/>
-        </w:rPr>
-      </w:pPr>
-    </w:p>
-    <w:p>
-      <w:pPr>
-        <w:rPr>
-          <w:rFonts w:asciiTheme="minorHAnsi" w:hAnsiTheme="minorHAnsi" w:cstheme="minorHAnsi"/>
-          <w:sz w:val="22"/>
-        </w:rPr>
-      </w:pPr>
-    </w:p>
-    <w:p>
-      <w:pPr>
-        <w:rPr>
-          <w:rFonts w:asciiTheme="minorHAnsi" w:hAnsiTheme="minorHAnsi" w:cstheme="minorHAnsi"/>
-          <w:sz w:val="22"/>
-        </w:rPr>
-      </w:pPr>
-    </w:p>
-    <w:p>
-      <w:pPr>
-        <w:rPr>
-          <w:rFonts w:asciiTheme="minorHAnsi" w:hAnsiTheme="minorHAnsi" w:cstheme="minorHAnsi"/>
-          <w:sz w:val="22"/>
-        </w:rPr>
-      </w:pPr>
-    </w:p>
-    <w:p>
-      <w:pPr>
-        <w:rPr>
-          <w:rFonts w:asciiTheme="minorHAnsi" w:hAnsiTheme="minorHAnsi" w:cstheme="minorHAnsi"/>
-          <w:sz w:val="22"/>
-        </w:rPr>
-      </w:pPr>
-    </w:p>
-    <w:p>
-      <w:pPr>
-        <w:rPr>
-          <w:rFonts w:asciiTheme="minorHAnsi" w:hAnsiTheme="minorHAnsi" w:cstheme="minorHAnsi"/>
-          <w:sz w:val="22"/>
-        </w:rPr>
-      </w:pPr>
-    </w:p>
-    <w:p>
-      <w:pPr>
-        <w:rPr>
-          <w:rFonts w:asciiTheme="minorHAnsi" w:hAnsiTheme="minorHAnsi" w:cstheme="minorHAnsi"/>
-          <w:sz w:val="22"/>
-        </w:rPr>
-      </w:pPr>
-    </w:p>
-    <w:p>
-      <w:pPr>
-        <w:rPr>
-          <w:rFonts w:asciiTheme="minorHAnsi" w:hAnsiTheme="minorHAnsi" w:cstheme="minorHAnsi"/>
-          <w:sz w:val="22"/>
-        </w:rPr>
-      </w:pPr>
-    </w:p>
-    <w:p>
-      <w:pPr>
-        <w:rPr>
-          <w:rFonts w:asciiTheme="minorHAnsi" w:hAnsiTheme="minorHAnsi" w:cstheme="minorHAnsi"/>
-          <w:sz w:val="22"/>
-        </w:rPr>
-      </w:pPr>
-    </w:p>
-    <w:p>
-      <w:pPr>
-        <w:rPr>
-          <w:rFonts w:asciiTheme="minorHAnsi" w:hAnsiTheme="minorHAnsi" w:cstheme="minorHAnsi"/>
-          <w:sz w:val="22"/>
-        </w:rPr>
-      </w:pPr>
-    </w:p>
-    <w:p>
-      <w:pPr>
-        <w:rPr>
-          <w:rFonts w:asciiTheme="minorHAnsi" w:hAnsiTheme="minorHAnsi" w:cstheme="minorHAnsi"/>
-          <w:sz w:val="22"/>
-        </w:rPr>
-      </w:pPr>
-    </w:p>
-    <w:p>
-      <w:pPr>
-        <w:rPr>
-          <w:rFonts w:asciiTheme="minorHAnsi" w:hAnsiTheme="minorHAnsi" w:cstheme="minorHAnsi"/>
-          <w:sz w:val="22"/>
-        </w:rPr>
-      </w:pPr>
-    </w:p>
-    <w:p>
-      <w:pPr>
-        <w:rPr>
-          <w:rFonts w:asciiTheme="minorHAnsi" w:hAnsiTheme="minorHAnsi" w:cstheme="minorHAnsi"/>
-          <w:sz w:val="22"/>
-        </w:rPr>
-      </w:pPr>
-    </w:p>
-    <w:p>
-      <w:pPr>
-        <w:rPr>
-          <w:rFonts w:asciiTheme="minorHAnsi" w:hAnsiTheme="minorHAnsi" w:cstheme="minorHAnsi"/>
-          <w:sz w:val="22"/>
-        </w:rPr>
-      </w:pPr>
+    </w:p>
+    <w:p>
+      <w:pPr>
+        <w:rPr>
+          <w:rFonts w:asciiTheme="minorHAnsi" w:hAnsiTheme="minorHAnsi" w:cstheme="minorHAnsi"/>
+          <w:sz w:val="22"/>
+        </w:rPr>
+      </w:pPr>
+    </w:p>
+    <w:p>
+      <w:pPr>
+        <w:spacing w:line="276" w:lineRule="auto"/>
+        <w:ind w:left="360"/>
+        <w:rPr>
+          <w:rFonts w:asciiTheme="minorHAnsi" w:hAnsiTheme="minorHAnsi" w:cstheme="minorHAnsi"/>
+          <w:sz w:val="22"/>
+          <w:lang w:val="en-US"/>
+        </w:rPr>
+      </w:pPr>
+      <w:proofErr w:type="spellStart"/>
+      <w:proofErr w:type="gramStart"/>
+      <w:r>
+        <w:rPr>
+          <w:rFonts w:asciiTheme="minorHAnsi" w:hAnsiTheme="minorHAnsi" w:cstheme="minorHAnsi"/>
+          <w:sz w:val="22"/>
+          <w:lang w:val="en-US"/>
+        </w:rPr>
+        <w:t>methode</w:t>
+      </w:r>
+      <w:proofErr w:type="spellEnd"/>
+      <w:r>
+        <w:rPr>
+          <w:rFonts w:asciiTheme="minorHAnsi" w:hAnsiTheme="minorHAnsi" w:cstheme="minorHAnsi"/>
+          <w:sz w:val="22"/>
+          <w:lang w:val="en-US"/>
+        </w:rPr>
+        <w:t> :</w:t>
+      </w:r>
+      <w:proofErr w:type="gramEnd"/>
+      <w:r>
+        <w:rPr>
+          <w:rFonts w:asciiTheme="minorHAnsi" w:hAnsiTheme="minorHAnsi" w:cstheme="minorHAnsi"/>
+          <w:sz w:val="22"/>
+          <w:lang w:val="en-US"/>
+        </w:rPr>
+        <w:t xml:space="preserve"> POST</w:t>
+      </w:r>
+    </w:p>
+    <w:p>
+      <w:pPr>
+        <w:spacing w:line="276" w:lineRule="auto"/>
+        <w:ind w:left="360"/>
+        <w:rPr>
+          <w:rFonts w:asciiTheme="minorHAnsi" w:hAnsiTheme="minorHAnsi" w:cstheme="minorHAnsi"/>
+          <w:sz w:val="22"/>
+          <w:lang w:val="en-US"/>
+        </w:rPr>
+      </w:pPr>
+      <w:r>
+        <w:rPr>
+          <w:rFonts w:asciiTheme="minorHAnsi" w:hAnsiTheme="minorHAnsi" w:cstheme="minorHAnsi"/>
+          <w:sz w:val="22"/>
+          <w:lang w:val="en-US"/>
+        </w:rPr>
+        <w:tab/>
+      </w:r>
+      <w:r>
+        <w:rPr>
+          <w:rFonts w:asciiTheme="minorHAnsi" w:hAnsiTheme="minorHAnsi" w:cstheme="minorHAnsi"/>
+          <w:sz w:val="22"/>
+          <w:lang w:val="en-US"/>
+        </w:rPr>
+        <w:tab/>
+        <w:t>URL: /</w:t>
+      </w:r>
+      <w:r>
+        <w:rPr>
+          <w:rFonts w:asciiTheme="minorHAnsi" w:hAnsiTheme="minorHAnsi" w:cstheme="minorHAnsi"/>
+          <w:sz w:val="22"/>
+        </w:rPr>
+        <w:t xml:space="preserve"> </w:t>
+      </w:r>
+      <w:proofErr w:type="spellStart"/>
+      <w:r>
+        <w:rPr>
+          <w:rFonts w:asciiTheme="minorHAnsi" w:hAnsiTheme="minorHAnsi" w:cstheme="minorHAnsi"/>
+          <w:sz w:val="22"/>
+        </w:rPr>
+        <w:t>GameStartedService</w:t>
+      </w:r>
+      <w:proofErr w:type="spellEnd"/>
+      <w:r>
+        <w:rPr>
+          <w:rFonts w:asciiTheme="minorHAnsi" w:hAnsiTheme="minorHAnsi" w:cstheme="minorHAnsi"/>
+          <w:sz w:val="22"/>
+        </w:rPr>
+        <w:t xml:space="preserve"> </w:t>
+      </w:r>
+      <w:r>
+        <w:rPr>
+          <w:rFonts w:asciiTheme="minorHAnsi" w:hAnsiTheme="minorHAnsi" w:cstheme="minorHAnsi"/>
+          <w:sz w:val="22"/>
+          <w:lang w:val="en-US"/>
+        </w:rPr>
+        <w:t>/</w:t>
+      </w:r>
+      <w:proofErr w:type="spellStart"/>
+      <w:r>
+        <w:rPr>
+          <w:rFonts w:asciiTheme="minorHAnsi" w:hAnsiTheme="minorHAnsi" w:cstheme="minorHAnsi"/>
+          <w:sz w:val="22"/>
+          <w:lang w:val="en-US"/>
+        </w:rPr>
+        <w:t>add_command</w:t>
+      </w:r>
+      <w:proofErr w:type="spellEnd"/>
+    </w:p>
+    <w:p>
+      <w:pPr>
+        <w:spacing w:line="276" w:lineRule="auto"/>
+        <w:ind w:left="360"/>
+        <w:rPr>
+          <w:rFonts w:asciiTheme="minorHAnsi" w:hAnsiTheme="minorHAnsi" w:cstheme="minorHAnsi"/>
+          <w:sz w:val="22"/>
+        </w:rPr>
+      </w:pPr>
+      <w:r>
+        <w:rPr>
+          <w:rFonts w:asciiTheme="minorHAnsi" w:hAnsiTheme="minorHAnsi" w:cstheme="minorHAnsi"/>
+          <w:sz w:val="22"/>
+        </w:rPr>
+        <w:tab/>
+      </w:r>
+      <w:r>
+        <w:rPr>
+          <w:rFonts w:asciiTheme="minorHAnsi" w:hAnsiTheme="minorHAnsi" w:cstheme="minorHAnsi"/>
+          <w:sz w:val="22"/>
+        </w:rPr>
+        <w:tab/>
+      </w:r>
+      <w:proofErr w:type="gramStart"/>
+      <w:r>
+        <w:rPr>
+          <w:rFonts w:asciiTheme="minorHAnsi" w:hAnsiTheme="minorHAnsi" w:cstheme="minorHAnsi"/>
+          <w:sz w:val="22"/>
+        </w:rPr>
+        <w:t>donnée</w:t>
+      </w:r>
+      <w:proofErr w:type="gramEnd"/>
+      <w:r>
+        <w:rPr>
+          <w:rFonts w:asciiTheme="minorHAnsi" w:hAnsiTheme="minorHAnsi" w:cstheme="minorHAnsi"/>
+          <w:sz w:val="22"/>
+        </w:rPr>
+        <w:t> : description du personnage au format JSON :</w:t>
+      </w:r>
+    </w:p>
+    <w:p>
+      <w:pPr>
+        <w:spacing w:line="276" w:lineRule="auto"/>
+        <w:ind w:left="360"/>
+        <w:rPr>
+          <w:rFonts w:asciiTheme="minorHAnsi" w:hAnsiTheme="minorHAnsi" w:cstheme="minorHAnsi"/>
+          <w:sz w:val="22"/>
+          <w:lang w:val="en-US"/>
+        </w:rPr>
+      </w:pPr>
+      <w:r>
+        <w:rPr>
+          <w:rFonts w:asciiTheme="minorHAnsi" w:hAnsiTheme="minorHAnsi" w:cstheme="minorHAnsi"/>
+          <w:sz w:val="22"/>
+        </w:rPr>
+        <w:tab/>
+      </w:r>
+      <w:r>
+        <w:rPr>
+          <w:rFonts w:asciiTheme="minorHAnsi" w:hAnsiTheme="minorHAnsi" w:cstheme="minorHAnsi"/>
+          <w:sz w:val="22"/>
+        </w:rPr>
+        <w:tab/>
+      </w:r>
+      <w:r>
+        <w:rPr>
+          <w:rFonts w:asciiTheme="minorHAnsi" w:hAnsiTheme="minorHAnsi" w:cstheme="minorHAnsi"/>
+          <w:sz w:val="22"/>
+          <w:lang w:val="en-US"/>
+        </w:rPr>
+        <w:t>{</w:t>
+      </w:r>
+    </w:p>
+    <w:p>
+      <w:pPr>
+        <w:spacing w:line="276" w:lineRule="auto"/>
+        <w:ind w:left="360"/>
+        <w:rPr>
+          <w:rFonts w:asciiTheme="minorHAnsi" w:hAnsiTheme="minorHAnsi" w:cstheme="minorHAnsi"/>
+          <w:color w:val="E16173"/>
+          <w:sz w:val="22"/>
+          <w:lang w:val="en-US"/>
+        </w:rPr>
+      </w:pPr>
+      <w:r>
+        <w:rPr>
+          <w:rFonts w:asciiTheme="minorHAnsi" w:hAnsiTheme="minorHAnsi" w:cstheme="minorHAnsi"/>
+          <w:sz w:val="22"/>
+          <w:lang w:val="en-US"/>
+        </w:rPr>
+        <w:tab/>
+      </w:r>
+      <w:r>
+        <w:rPr>
+          <w:rFonts w:asciiTheme="minorHAnsi" w:hAnsiTheme="minorHAnsi" w:cstheme="minorHAnsi"/>
+          <w:sz w:val="22"/>
+          <w:lang w:val="en-US"/>
+        </w:rPr>
+        <w:tab/>
+      </w:r>
+      <w:r>
+        <w:rPr>
+          <w:rFonts w:asciiTheme="minorHAnsi" w:hAnsiTheme="minorHAnsi" w:cstheme="minorHAnsi"/>
+          <w:sz w:val="22"/>
+          <w:lang w:val="en-US"/>
+        </w:rPr>
+        <w:tab/>
+      </w:r>
+      <w:r>
+        <w:rPr>
+          <w:rFonts w:asciiTheme="minorHAnsi" w:hAnsiTheme="minorHAnsi" w:cstheme="minorHAnsi"/>
+          <w:color w:val="E16173"/>
+          <w:sz w:val="22"/>
+          <w:lang w:val="en-US"/>
+        </w:rPr>
+        <w:t>"</w:t>
+      </w:r>
+      <w:proofErr w:type="gramStart"/>
+      <w:r>
+        <w:rPr>
+          <w:rFonts w:asciiTheme="minorHAnsi" w:hAnsiTheme="minorHAnsi" w:cstheme="minorHAnsi"/>
+          <w:color w:val="E16173"/>
+          <w:sz w:val="22"/>
+          <w:lang w:val="en-US"/>
+        </w:rPr>
+        <w:t>id</w:t>
+      </w:r>
+      <w:proofErr w:type="gramEnd"/>
+      <w:r>
+        <w:rPr>
+          <w:rFonts w:asciiTheme="minorHAnsi" w:hAnsiTheme="minorHAnsi" w:cstheme="minorHAnsi"/>
+          <w:color w:val="E16173"/>
+          <w:sz w:val="22"/>
+          <w:lang w:val="en-US"/>
+        </w:rPr>
+        <w:t>"</w:t>
+      </w:r>
+      <w:r>
+        <w:rPr>
+          <w:rFonts w:asciiTheme="minorHAnsi" w:hAnsiTheme="minorHAnsi" w:cstheme="minorHAnsi"/>
+          <w:sz w:val="22"/>
+          <w:lang w:val="en-US"/>
+        </w:rPr>
+        <w:t xml:space="preserve"> : </w:t>
+      </w:r>
+      <w:r>
+        <w:rPr>
+          <w:rFonts w:asciiTheme="minorHAnsi" w:hAnsiTheme="minorHAnsi" w:cstheme="minorHAnsi"/>
+          <w:color w:val="000000" w:themeColor="text1"/>
+          <w:sz w:val="22"/>
+          <w:lang w:val="en-US"/>
+        </w:rPr>
+        <w:t>"</w:t>
+      </w:r>
+      <w:proofErr w:type="spellStart"/>
+      <w:r>
+        <w:rPr>
+          <w:rFonts w:asciiTheme="minorHAnsi" w:hAnsiTheme="minorHAnsi" w:cstheme="minorHAnsi"/>
+          <w:color w:val="000000" w:themeColor="text1"/>
+          <w:sz w:val="22"/>
+          <w:lang w:val="en-US"/>
+        </w:rPr>
+        <w:t>Your_ID</w:t>
+      </w:r>
+      <w:proofErr w:type="spellEnd"/>
+      <w:r>
+        <w:rPr>
+          <w:rFonts w:asciiTheme="minorHAnsi" w:hAnsiTheme="minorHAnsi" w:cstheme="minorHAnsi"/>
+          <w:color w:val="000000" w:themeColor="text1"/>
+          <w:sz w:val="22"/>
+          <w:lang w:val="en-US"/>
+        </w:rPr>
+        <w:t>"</w:t>
+      </w:r>
+    </w:p>
+    <w:p>
+      <w:pPr>
+        <w:spacing w:line="276" w:lineRule="auto"/>
+        <w:ind w:left="360"/>
+        <w:rPr>
+          <w:rFonts w:asciiTheme="minorHAnsi" w:hAnsiTheme="minorHAnsi" w:cstheme="minorHAnsi"/>
+          <w:color w:val="E16173"/>
+          <w:sz w:val="22"/>
+          <w:lang w:val="en-US"/>
+        </w:rPr>
+      </w:pPr>
+      <w:r>
+        <w:rPr>
+          <w:rFonts w:asciiTheme="minorHAnsi" w:hAnsiTheme="minorHAnsi" w:cstheme="minorHAnsi"/>
+          <w:sz w:val="22"/>
+          <w:lang w:val="en-US"/>
+        </w:rPr>
+        <w:tab/>
+      </w:r>
+      <w:r>
+        <w:rPr>
+          <w:rFonts w:asciiTheme="minorHAnsi" w:hAnsiTheme="minorHAnsi" w:cstheme="minorHAnsi"/>
+          <w:sz w:val="22"/>
+          <w:lang w:val="en-US"/>
+        </w:rPr>
+        <w:tab/>
+      </w:r>
+      <w:r>
+        <w:rPr>
+          <w:rFonts w:asciiTheme="minorHAnsi" w:hAnsiTheme="minorHAnsi" w:cstheme="minorHAnsi"/>
+          <w:sz w:val="22"/>
+          <w:lang w:val="en-US"/>
+        </w:rPr>
+        <w:tab/>
+      </w:r>
+      <w:r>
+        <w:rPr>
+          <w:rFonts w:asciiTheme="minorHAnsi" w:hAnsiTheme="minorHAnsi" w:cstheme="minorHAnsi"/>
+          <w:color w:val="E16173"/>
+          <w:sz w:val="22"/>
+          <w:lang w:val="en-US"/>
+        </w:rPr>
+        <w:t>"</w:t>
+      </w:r>
+      <w:proofErr w:type="spellStart"/>
+      <w:proofErr w:type="gramStart"/>
+      <w:r>
+        <w:rPr>
+          <w:rFonts w:asciiTheme="minorHAnsi" w:hAnsiTheme="minorHAnsi" w:cstheme="minorHAnsi"/>
+          <w:color w:val="E16173"/>
+          <w:sz w:val="22"/>
+          <w:lang w:val="en-US"/>
+        </w:rPr>
+        <w:t>sfEventsID</w:t>
+      </w:r>
+      <w:proofErr w:type="spellEnd"/>
+      <w:proofErr w:type="gramEnd"/>
+      <w:r>
+        <w:rPr>
+          <w:rFonts w:asciiTheme="minorHAnsi" w:hAnsiTheme="minorHAnsi" w:cstheme="minorHAnsi"/>
+          <w:color w:val="E16173"/>
+          <w:sz w:val="22"/>
+          <w:lang w:val="en-US"/>
+        </w:rPr>
+        <w:t>"</w:t>
+      </w:r>
+      <w:r>
+        <w:rPr>
+          <w:rFonts w:asciiTheme="minorHAnsi" w:hAnsiTheme="minorHAnsi" w:cstheme="minorHAnsi"/>
+          <w:sz w:val="22"/>
+          <w:lang w:val="en-US"/>
+        </w:rPr>
+        <w:t xml:space="preserve"> : </w:t>
+      </w:r>
+      <w:r>
+        <w:rPr>
+          <w:rFonts w:asciiTheme="minorHAnsi" w:hAnsiTheme="minorHAnsi" w:cstheme="minorHAnsi"/>
+          <w:sz w:val="22"/>
+          <w:lang w:val="en-US"/>
+        </w:rPr>
+        <w:t>100</w:t>
+      </w:r>
+    </w:p>
+    <w:p>
+      <w:pPr>
+        <w:spacing w:line="276" w:lineRule="auto"/>
+        <w:ind w:left="360"/>
+        <w:rPr>
+          <w:rFonts w:asciiTheme="minorHAnsi" w:hAnsiTheme="minorHAnsi" w:cstheme="minorHAnsi"/>
+          <w:color w:val="E16173"/>
+          <w:sz w:val="22"/>
+          <w:lang w:val="en-US"/>
+        </w:rPr>
+      </w:pPr>
+      <w:r>
+        <w:rPr>
+          <w:rFonts w:asciiTheme="minorHAnsi" w:hAnsiTheme="minorHAnsi" w:cstheme="minorHAnsi"/>
+          <w:sz w:val="22"/>
+          <w:lang w:val="en-US"/>
+        </w:rPr>
+        <w:tab/>
+      </w:r>
+      <w:r>
+        <w:rPr>
+          <w:rFonts w:asciiTheme="minorHAnsi" w:hAnsiTheme="minorHAnsi" w:cstheme="minorHAnsi"/>
+          <w:sz w:val="22"/>
+          <w:lang w:val="en-US"/>
+        </w:rPr>
+        <w:tab/>
+      </w:r>
+      <w:r>
+        <w:rPr>
+          <w:rFonts w:asciiTheme="minorHAnsi" w:hAnsiTheme="minorHAnsi" w:cstheme="minorHAnsi"/>
+          <w:sz w:val="22"/>
+          <w:lang w:val="en-US"/>
+        </w:rPr>
+        <w:tab/>
+      </w:r>
+      <w:r>
+        <w:rPr>
+          <w:rFonts w:asciiTheme="minorHAnsi" w:hAnsiTheme="minorHAnsi" w:cstheme="minorHAnsi"/>
+          <w:color w:val="E16173"/>
+          <w:sz w:val="22"/>
+          <w:lang w:val="en-US"/>
+        </w:rPr>
+        <w:t>"</w:t>
+      </w:r>
+      <w:proofErr w:type="gramStart"/>
+      <w:r>
+        <w:rPr>
+          <w:rFonts w:asciiTheme="minorHAnsi" w:hAnsiTheme="minorHAnsi" w:cstheme="minorHAnsi"/>
+          <w:color w:val="E16173"/>
+          <w:sz w:val="22"/>
+          <w:lang w:val="en-US"/>
+        </w:rPr>
+        <w:t>x</w:t>
+      </w:r>
+      <w:proofErr w:type="gramEnd"/>
+      <w:r>
+        <w:rPr>
+          <w:rFonts w:asciiTheme="minorHAnsi" w:hAnsiTheme="minorHAnsi" w:cstheme="minorHAnsi"/>
+          <w:color w:val="E16173"/>
+          <w:sz w:val="22"/>
+          <w:lang w:val="en-US"/>
+        </w:rPr>
+        <w:t>"</w:t>
+      </w:r>
+      <w:r>
+        <w:rPr>
+          <w:rFonts w:asciiTheme="minorHAnsi" w:hAnsiTheme="minorHAnsi" w:cstheme="minorHAnsi"/>
+          <w:sz w:val="22"/>
+          <w:lang w:val="en-US"/>
+        </w:rPr>
+        <w:t xml:space="preserve"> : </w:t>
+      </w:r>
+      <w:r>
+        <w:rPr>
+          <w:rFonts w:asciiTheme="minorHAnsi" w:hAnsiTheme="minorHAnsi" w:cstheme="minorHAnsi"/>
+          <w:color w:val="000000" w:themeColor="text1"/>
+          <w:sz w:val="22"/>
+          <w:lang w:val="en-US"/>
+        </w:rPr>
+        <w:t>20</w:t>
+      </w:r>
+    </w:p>
+    <w:p>
+      <w:pPr>
+        <w:spacing w:line="276" w:lineRule="auto"/>
+        <w:ind w:left="360"/>
+        <w:rPr>
+          <w:rFonts w:asciiTheme="minorHAnsi" w:hAnsiTheme="minorHAnsi" w:cstheme="minorHAnsi"/>
+          <w:color w:val="E16173"/>
+          <w:sz w:val="22"/>
+        </w:rPr>
+      </w:pPr>
+      <w:r>
+        <w:rPr>
+          <w:rFonts w:asciiTheme="minorHAnsi" w:hAnsiTheme="minorHAnsi" w:cstheme="minorHAnsi"/>
+          <w:sz w:val="22"/>
+          <w:lang w:val="en-US"/>
+        </w:rPr>
+        <w:tab/>
+      </w:r>
+      <w:r>
+        <w:rPr>
+          <w:rFonts w:asciiTheme="minorHAnsi" w:hAnsiTheme="minorHAnsi" w:cstheme="minorHAnsi"/>
+          <w:sz w:val="22"/>
+          <w:lang w:val="en-US"/>
+        </w:rPr>
+        <w:tab/>
+      </w:r>
+      <w:r>
+        <w:rPr>
+          <w:rFonts w:asciiTheme="minorHAnsi" w:hAnsiTheme="minorHAnsi" w:cstheme="minorHAnsi"/>
+          <w:sz w:val="22"/>
+          <w:lang w:val="en-US"/>
+        </w:rPr>
+        <w:tab/>
+      </w:r>
+      <w:r>
+        <w:rPr>
+          <w:rFonts w:asciiTheme="minorHAnsi" w:hAnsiTheme="minorHAnsi" w:cstheme="minorHAnsi"/>
+          <w:color w:val="E16173"/>
+          <w:sz w:val="22"/>
+        </w:rPr>
+        <w:t>"</w:t>
+      </w:r>
+      <w:proofErr w:type="gramStart"/>
+      <w:r>
+        <w:rPr>
+          <w:rFonts w:asciiTheme="minorHAnsi" w:hAnsiTheme="minorHAnsi" w:cstheme="minorHAnsi"/>
+          <w:color w:val="E16173"/>
+          <w:sz w:val="22"/>
+        </w:rPr>
+        <w:t>y</w:t>
+      </w:r>
+      <w:proofErr w:type="gramEnd"/>
+      <w:r>
+        <w:rPr>
+          <w:rFonts w:asciiTheme="minorHAnsi" w:hAnsiTheme="minorHAnsi" w:cstheme="minorHAnsi"/>
+          <w:color w:val="E16173"/>
+          <w:sz w:val="22"/>
+        </w:rPr>
+        <w:t>"</w:t>
+      </w:r>
+      <w:r>
+        <w:rPr>
+          <w:rFonts w:asciiTheme="minorHAnsi" w:hAnsiTheme="minorHAnsi" w:cstheme="minorHAnsi"/>
+          <w:sz w:val="22"/>
+        </w:rPr>
+        <w:t xml:space="preserve"> : </w:t>
+      </w:r>
+      <w:r>
+        <w:rPr>
+          <w:rFonts w:asciiTheme="minorHAnsi" w:hAnsiTheme="minorHAnsi" w:cstheme="minorHAnsi"/>
+          <w:color w:val="000000" w:themeColor="text1"/>
+          <w:sz w:val="22"/>
+        </w:rPr>
+        <w:t>45</w:t>
+      </w:r>
+    </w:p>
+    <w:p>
+      <w:pPr>
+        <w:spacing w:line="276" w:lineRule="auto"/>
+        <w:ind w:left="360"/>
+        <w:rPr>
+          <w:rFonts w:asciiTheme="minorHAnsi" w:hAnsiTheme="minorHAnsi" w:cstheme="minorHAnsi"/>
+          <w:sz w:val="22"/>
+        </w:rPr>
+      </w:pPr>
+      <w:r>
+        <w:rPr>
+          <w:rFonts w:asciiTheme="minorHAnsi" w:hAnsiTheme="minorHAnsi" w:cstheme="minorHAnsi"/>
+          <w:sz w:val="22"/>
+        </w:rPr>
+        <w:tab/>
+      </w:r>
+      <w:r>
+        <w:rPr>
+          <w:rFonts w:asciiTheme="minorHAnsi" w:hAnsiTheme="minorHAnsi" w:cstheme="minorHAnsi"/>
+          <w:sz w:val="22"/>
+        </w:rPr>
+        <w:tab/>
+        <w:t>}</w:t>
+      </w:r>
+    </w:p>
+    <w:p>
+      <w:pPr>
+        <w:spacing w:line="276" w:lineRule="auto"/>
+        <w:jc w:val="both"/>
+        <w:rPr>
+          <w:rFonts w:asciiTheme="minorHAnsi" w:hAnsiTheme="minorHAnsi" w:cstheme="minorHAnsi"/>
+          <w:sz w:val="22"/>
+        </w:rPr>
+      </w:pPr>
+      <w:r>
+        <w:rPr>
+          <w:rFonts w:asciiTheme="minorHAnsi" w:hAnsiTheme="minorHAnsi" w:cstheme="minorHAnsi"/>
+          <w:sz w:val="22"/>
+        </w:rPr>
+        <w:t>Cette méthode permet d’envoyer une commande vers le serveur. Cette commande est exécutée par le serveur, si celle-ci n’est pas « </w:t>
+      </w:r>
+      <w:proofErr w:type="spellStart"/>
+      <w:r>
+        <w:rPr>
+          <w:rFonts w:asciiTheme="minorHAnsi" w:hAnsiTheme="minorHAnsi" w:cstheme="minorHAnsi"/>
+          <w:sz w:val="22"/>
+        </w:rPr>
+        <w:t>legit</w:t>
+      </w:r>
+      <w:proofErr w:type="spellEnd"/>
+      <w:r>
+        <w:rPr>
+          <w:rFonts w:asciiTheme="minorHAnsi" w:hAnsiTheme="minorHAnsi" w:cstheme="minorHAnsi"/>
+          <w:sz w:val="22"/>
+        </w:rPr>
+        <w:t xml:space="preserve"> » alors on renvoie une BAD REQUEST au client et si elle est l’est alors on renverra OK. Avant de répondre OK il faut sauvegarder cette commande pour la transmettre aux autres clients. </w:t>
+      </w:r>
+    </w:p>
+    <w:p>
+      <w:pPr>
+        <w:spacing w:line="276" w:lineRule="auto"/>
+        <w:jc w:val="both"/>
+        <w:rPr>
+          <w:rFonts w:asciiTheme="minorHAnsi" w:hAnsiTheme="minorHAnsi" w:cstheme="minorHAnsi"/>
+          <w:sz w:val="22"/>
+        </w:rPr>
+      </w:pPr>
+      <w:r>
+        <w:rPr>
+          <w:rFonts w:asciiTheme="minorHAnsi" w:hAnsiTheme="minorHAnsi" w:cstheme="minorHAnsi"/>
+          <w:sz w:val="22"/>
+        </w:rPr>
+        <w:t xml:space="preserve">Notre solution a été de créer une base de données pour chaque client. Lorsqu’un client envoie une commande, si elle est légale alors elle est ajoutée à toutes les BDD hormis la sienne. Par ailleurs un client ne peut envoyer aucune </w:t>
+      </w:r>
+      <w:r>
+        <w:rPr>
+          <w:rFonts w:asciiTheme="minorHAnsi" w:hAnsiTheme="minorHAnsi" w:cstheme="minorHAnsi"/>
+          <w:sz w:val="22"/>
+        </w:rPr>
+        <w:t xml:space="preserve">commande </w:t>
+      </w:r>
+      <w:r>
+        <w:rPr>
+          <w:rFonts w:asciiTheme="minorHAnsi" w:hAnsiTheme="minorHAnsi" w:cstheme="minorHAnsi"/>
+          <w:sz w:val="22"/>
+        </w:rPr>
+        <w:t xml:space="preserve">si ce n’est pas </w:t>
+      </w:r>
+      <w:r>
+        <w:rPr>
+          <w:rFonts w:asciiTheme="minorHAnsi" w:hAnsiTheme="minorHAnsi" w:cstheme="minorHAnsi"/>
+          <w:sz w:val="22"/>
+        </w:rPr>
+        <w:t>son tour à l’exception de la commande « </w:t>
+      </w:r>
+      <w:proofErr w:type="spellStart"/>
+      <w:r>
+        <w:rPr>
+          <w:rFonts w:asciiTheme="minorHAnsi" w:hAnsiTheme="minorHAnsi" w:cstheme="minorHAnsi"/>
+          <w:sz w:val="22"/>
+        </w:rPr>
+        <w:t>get_command</w:t>
+      </w:r>
+      <w:proofErr w:type="spellEnd"/>
+      <w:r>
+        <w:rPr>
+          <w:rFonts w:asciiTheme="minorHAnsi" w:hAnsiTheme="minorHAnsi" w:cstheme="minorHAnsi"/>
+          <w:sz w:val="22"/>
+        </w:rPr>
+        <w:t> ».</w:t>
+      </w:r>
+    </w:p>
+    <w:p>
+      <w:pPr>
+        <w:spacing w:line="276" w:lineRule="auto"/>
+        <w:jc w:val="both"/>
+        <w:rPr>
+          <w:rFonts w:asciiTheme="minorHAnsi" w:hAnsiTheme="minorHAnsi" w:cstheme="minorHAnsi"/>
+          <w:sz w:val="22"/>
+        </w:rPr>
+      </w:pPr>
+      <w:r>
+        <w:rPr>
+          <w:rFonts w:asciiTheme="minorHAnsi" w:hAnsiTheme="minorHAnsi" w:cstheme="minorHAnsi"/>
+          <w:sz w:val="22"/>
+        </w:rPr>
+        <w:t>On empêche ainsi aux joueurs de pouvoir déplacer des personnages qui ne sont pas les leur</w:t>
+      </w:r>
+      <w:r>
+        <w:rPr>
+          <w:rFonts w:asciiTheme="minorHAnsi" w:hAnsiTheme="minorHAnsi" w:cstheme="minorHAnsi"/>
+          <w:sz w:val="22"/>
+        </w:rPr>
+        <w:t>s</w:t>
+      </w:r>
+      <w:r>
+        <w:rPr>
+          <w:rFonts w:asciiTheme="minorHAnsi" w:hAnsiTheme="minorHAnsi" w:cstheme="minorHAnsi"/>
+          <w:sz w:val="22"/>
+        </w:rPr>
+        <w:t>.</w:t>
+      </w:r>
+      <w:r>
+        <w:rPr>
+          <w:rFonts w:asciiTheme="minorHAnsi" w:hAnsiTheme="minorHAnsi" w:cstheme="minorHAnsi"/>
+          <w:sz w:val="22"/>
+        </w:rPr>
+        <w:t xml:space="preserve"> </w:t>
+      </w:r>
+    </w:p>
+    <w:p>
+      <w:pPr>
+        <w:pStyle w:val="Paragraphedeliste"/>
+        <w:numPr>
+          <w:ilvl w:val="0"/>
+          <w:numId w:val="20"/>
+        </w:numPr>
+        <w:rPr>
+          <w:rFonts w:asciiTheme="minorHAnsi" w:hAnsiTheme="minorHAnsi" w:cstheme="minorHAnsi"/>
+          <w:sz w:val="22"/>
+        </w:rPr>
+      </w:pPr>
+      <w:proofErr w:type="spellStart"/>
+      <w:r>
+        <w:rPr>
+          <w:rFonts w:asciiTheme="minorHAnsi" w:hAnsiTheme="minorHAnsi" w:cstheme="minorHAnsi"/>
+          <w:sz w:val="22"/>
+        </w:rPr>
+        <w:lastRenderedPageBreak/>
+        <w:t>get_command</w:t>
+      </w:r>
+      <w:proofErr w:type="spellEnd"/>
+    </w:p>
+    <w:p>
+      <w:pPr>
+        <w:rPr>
+          <w:rFonts w:asciiTheme="minorHAnsi" w:hAnsiTheme="minorHAnsi" w:cstheme="minorHAnsi"/>
+          <w:sz w:val="22"/>
+        </w:rPr>
+      </w:pPr>
+    </w:p>
+    <w:p>
+      <w:pPr>
+        <w:spacing w:line="276" w:lineRule="auto"/>
+        <w:jc w:val="both"/>
+        <w:rPr>
+          <w:rFonts w:asciiTheme="minorHAnsi" w:hAnsiTheme="minorHAnsi" w:cstheme="minorHAnsi"/>
+          <w:sz w:val="22"/>
+        </w:rPr>
+      </w:pPr>
+      <w:r>
+        <w:rPr>
+          <w:rFonts w:asciiTheme="minorHAnsi" w:hAnsiTheme="minorHAnsi" w:cstheme="minorHAnsi"/>
+          <w:sz w:val="22"/>
+        </w:rPr>
+        <w:t xml:space="preserve">Lorsqu’un client peut joueur l’objet </w:t>
+      </w:r>
+      <w:r>
+        <w:rPr>
+          <w:rFonts w:asciiTheme="minorHAnsi" w:hAnsiTheme="minorHAnsi" w:cstheme="minorHAnsi"/>
+          <w:b/>
+          <w:sz w:val="22"/>
+        </w:rPr>
+        <w:t>Controller</w:t>
+      </w:r>
+      <w:r>
+        <w:rPr>
+          <w:rFonts w:asciiTheme="minorHAnsi" w:hAnsiTheme="minorHAnsi" w:cstheme="minorHAnsi"/>
+          <w:sz w:val="22"/>
+        </w:rPr>
+        <w:t xml:space="preserve"> recherche les appuis sur le clavier et sur la souris de l’utilisateur, cela est ensuite traduit en commandes envoyé</w:t>
+      </w:r>
+      <w:r>
+        <w:rPr>
+          <w:rFonts w:asciiTheme="minorHAnsi" w:hAnsiTheme="minorHAnsi" w:cstheme="minorHAnsi"/>
+          <w:sz w:val="22"/>
+        </w:rPr>
+        <w:t>e</w:t>
+      </w:r>
+      <w:r>
+        <w:rPr>
+          <w:rFonts w:asciiTheme="minorHAnsi" w:hAnsiTheme="minorHAnsi" w:cstheme="minorHAnsi"/>
+          <w:sz w:val="22"/>
+        </w:rPr>
+        <w:t>s au serveur.</w:t>
+      </w:r>
+    </w:p>
+    <w:p>
+      <w:pPr>
+        <w:spacing w:line="276" w:lineRule="auto"/>
+        <w:jc w:val="both"/>
+        <w:rPr>
+          <w:rFonts w:asciiTheme="minorHAnsi" w:hAnsiTheme="minorHAnsi" w:cstheme="minorHAnsi"/>
+          <w:sz w:val="22"/>
+        </w:rPr>
+      </w:pPr>
+      <w:r>
+        <w:rPr>
+          <w:rFonts w:asciiTheme="minorHAnsi" w:hAnsiTheme="minorHAnsi" w:cstheme="minorHAnsi"/>
+          <w:sz w:val="22"/>
+        </w:rPr>
+        <w:t xml:space="preserve">Lorsque ce n’est plus le tour du client l’objet Controller envoie des requêtes </w:t>
+      </w:r>
+      <w:proofErr w:type="spellStart"/>
+      <w:r>
+        <w:rPr>
+          <w:rFonts w:asciiTheme="minorHAnsi" w:hAnsiTheme="minorHAnsi" w:cstheme="minorHAnsi"/>
+          <w:b/>
+          <w:sz w:val="22"/>
+        </w:rPr>
+        <w:t>get_command</w:t>
+      </w:r>
+      <w:proofErr w:type="spellEnd"/>
+      <w:r>
+        <w:rPr>
+          <w:rFonts w:asciiTheme="minorHAnsi" w:hAnsiTheme="minorHAnsi" w:cstheme="minorHAnsi"/>
+          <w:sz w:val="22"/>
+        </w:rPr>
+        <w:t xml:space="preserve"> vers le serveur.</w:t>
+      </w:r>
+    </w:p>
+    <w:p>
+      <w:pPr>
+        <w:spacing w:line="276" w:lineRule="auto"/>
+        <w:rPr>
+          <w:rFonts w:asciiTheme="minorHAnsi" w:hAnsiTheme="minorHAnsi" w:cstheme="minorHAnsi"/>
+          <w:sz w:val="22"/>
+        </w:rPr>
+      </w:pPr>
+    </w:p>
+    <w:p>
+      <w:pPr>
+        <w:spacing w:line="276" w:lineRule="auto"/>
+        <w:jc w:val="both"/>
+        <w:rPr>
+          <w:rFonts w:asciiTheme="minorHAnsi" w:hAnsiTheme="minorHAnsi" w:cstheme="minorHAnsi"/>
+          <w:sz w:val="22"/>
+        </w:rPr>
+      </w:pPr>
+      <w:r>
+        <w:rPr>
+          <w:rFonts w:asciiTheme="minorHAnsi" w:hAnsiTheme="minorHAnsi" w:cstheme="minorHAnsi"/>
+          <w:sz w:val="22"/>
+        </w:rPr>
+        <w:t xml:space="preserve">Cette requête permet de récupérer le contenu de sa base de données commandes. Une fois récupéré la BDD est vidée. </w:t>
+      </w:r>
+      <w:r>
+        <w:rPr>
+          <w:rFonts w:asciiTheme="minorHAnsi" w:hAnsiTheme="minorHAnsi" w:cstheme="minorHAnsi"/>
+          <w:sz w:val="22"/>
+        </w:rPr>
+        <w:t>Enfin le client ajoute ces commandes à son moteur de jeu. Ceci lui permet d’obtenir les actions de ses adversaires.</w:t>
+      </w:r>
+    </w:p>
+    <w:p>
+      <w:pPr>
+        <w:rPr>
+          <w:rFonts w:asciiTheme="minorHAnsi" w:hAnsiTheme="minorHAnsi" w:cstheme="minorHAnsi"/>
+          <w:sz w:val="22"/>
+        </w:rPr>
+      </w:pPr>
+    </w:p>
+    <w:p>
+      <w:pPr>
+        <w:pStyle w:val="Paragraphedeliste"/>
+        <w:numPr>
+          <w:ilvl w:val="0"/>
+          <w:numId w:val="20"/>
+        </w:numPr>
+        <w:rPr>
+          <w:rFonts w:asciiTheme="minorHAnsi" w:hAnsiTheme="minorHAnsi" w:cstheme="minorHAnsi"/>
+          <w:sz w:val="22"/>
+        </w:rPr>
+      </w:pPr>
+      <w:r>
+        <w:rPr>
+          <w:rFonts w:asciiTheme="minorHAnsi" w:hAnsiTheme="minorHAnsi" w:cstheme="minorHAnsi"/>
+          <w:sz w:val="22"/>
+        </w:rPr>
+        <w:t>stop</w:t>
+      </w:r>
+    </w:p>
+    <w:p>
+      <w:pPr>
+        <w:rPr>
+          <w:rFonts w:asciiTheme="minorHAnsi" w:hAnsiTheme="minorHAnsi" w:cstheme="minorHAnsi"/>
+          <w:sz w:val="22"/>
+        </w:rPr>
+      </w:pPr>
+    </w:p>
+    <w:p>
+      <w:pPr>
+        <w:spacing w:line="276" w:lineRule="auto"/>
+        <w:jc w:val="both"/>
+        <w:rPr>
+          <w:rFonts w:asciiTheme="minorHAnsi" w:hAnsiTheme="minorHAnsi" w:cstheme="minorHAnsi"/>
+          <w:sz w:val="22"/>
+        </w:rPr>
+      </w:pPr>
+      <w:r>
+        <w:rPr>
+          <w:rFonts w:asciiTheme="minorHAnsi" w:hAnsiTheme="minorHAnsi" w:cstheme="minorHAnsi"/>
+          <w:sz w:val="22"/>
+        </w:rPr>
+        <w:t xml:space="preserve">Il s’agit d’une commande de secours pour arrêter le thread </w:t>
+      </w:r>
+      <w:proofErr w:type="spellStart"/>
+      <w:r>
+        <w:rPr>
+          <w:rFonts w:asciiTheme="minorHAnsi" w:hAnsiTheme="minorHAnsi" w:cstheme="minorHAnsi"/>
+          <w:sz w:val="22"/>
+        </w:rPr>
+        <w:t>engine</w:t>
+      </w:r>
+      <w:proofErr w:type="spellEnd"/>
+      <w:r>
+        <w:rPr>
+          <w:rFonts w:asciiTheme="minorHAnsi" w:hAnsiTheme="minorHAnsi" w:cstheme="minorHAnsi"/>
+          <w:sz w:val="22"/>
+        </w:rPr>
+        <w:t xml:space="preserve"> côté serveur. Il n’est pas normalement </w:t>
+      </w:r>
+      <w:proofErr w:type="spellStart"/>
+      <w:r>
+        <w:rPr>
+          <w:rFonts w:asciiTheme="minorHAnsi" w:hAnsiTheme="minorHAnsi" w:cstheme="minorHAnsi"/>
+          <w:sz w:val="22"/>
+        </w:rPr>
+        <w:t>utilie</w:t>
+      </w:r>
+      <w:proofErr w:type="spellEnd"/>
+      <w:r>
+        <w:rPr>
+          <w:rFonts w:asciiTheme="minorHAnsi" w:hAnsiTheme="minorHAnsi" w:cstheme="minorHAnsi"/>
+          <w:sz w:val="22"/>
+        </w:rPr>
+        <w:t xml:space="preserve"> de l’utiliser car le thread s’arrête automatiquement lorsque la partie est terminé</w:t>
+      </w:r>
+      <w:r>
+        <w:rPr>
+          <w:rFonts w:asciiTheme="minorHAnsi" w:hAnsiTheme="minorHAnsi" w:cstheme="minorHAnsi"/>
+          <w:sz w:val="22"/>
+        </w:rPr>
+        <w:t>e</w:t>
+      </w:r>
+      <w:r>
+        <w:rPr>
+          <w:rFonts w:asciiTheme="minorHAnsi" w:hAnsiTheme="minorHAnsi" w:cstheme="minorHAnsi"/>
+          <w:sz w:val="22"/>
+        </w:rPr>
+        <w:t>.</w:t>
+      </w:r>
+    </w:p>
+    <w:p>
+      <w:pPr>
+        <w:rPr>
+          <w:rFonts w:asciiTheme="minorHAnsi" w:hAnsiTheme="minorHAnsi" w:cstheme="minorHAnsi"/>
+          <w:sz w:val="22"/>
+        </w:rPr>
+      </w:pPr>
+    </w:p>
+    <w:p>
+      <w:pPr>
+        <w:rPr>
+          <w:rFonts w:asciiTheme="minorHAnsi" w:hAnsiTheme="minorHAnsi" w:cstheme="minorHAnsi"/>
+          <w:sz w:val="22"/>
+        </w:rPr>
+      </w:pPr>
+    </w:p>
+    <w:p>
+      <w:pPr>
+        <w:rPr>
+          <w:rFonts w:asciiTheme="minorHAnsi" w:hAnsiTheme="minorHAnsi" w:cstheme="minorHAnsi"/>
+          <w:sz w:val="22"/>
+          <w:u w:val="single"/>
+        </w:rPr>
+      </w:pPr>
+      <w:r>
+        <w:rPr>
+          <w:rFonts w:asciiTheme="minorHAnsi" w:hAnsiTheme="minorHAnsi" w:cstheme="minorHAnsi"/>
+          <w:sz w:val="22"/>
+          <w:u w:val="single"/>
+        </w:rPr>
+        <w:t>Nouveau d</w:t>
+      </w:r>
+      <w:r>
+        <w:rPr>
+          <w:rFonts w:asciiTheme="minorHAnsi" w:hAnsiTheme="minorHAnsi" w:cstheme="minorHAnsi"/>
+          <w:sz w:val="22"/>
+          <w:u w:val="single"/>
+        </w:rPr>
+        <w:t xml:space="preserve">iagramme UML </w:t>
+      </w:r>
+      <w:r>
+        <w:rPr>
+          <w:rFonts w:asciiTheme="minorHAnsi" w:hAnsiTheme="minorHAnsi" w:cstheme="minorHAnsi"/>
+          <w:sz w:val="22"/>
+          <w:u w:val="single"/>
+        </w:rPr>
+        <w:t xml:space="preserve">pour la </w:t>
+      </w:r>
+      <w:proofErr w:type="spellStart"/>
+      <w:r>
+        <w:rPr>
+          <w:rFonts w:asciiTheme="minorHAnsi" w:hAnsiTheme="minorHAnsi" w:cstheme="minorHAnsi"/>
+          <w:sz w:val="22"/>
+          <w:u w:val="single"/>
+        </w:rPr>
+        <w:t>modularisation</w:t>
+      </w:r>
+      <w:proofErr w:type="spellEnd"/>
+      <w:r>
+        <w:rPr>
+          <w:rFonts w:asciiTheme="minorHAnsi" w:hAnsiTheme="minorHAnsi" w:cstheme="minorHAnsi"/>
+          <w:sz w:val="22"/>
+          <w:u w:val="single"/>
+        </w:rPr>
+        <w:t> :</w:t>
+      </w:r>
+    </w:p>
+    <w:p>
+      <w:pPr>
+        <w:rPr>
+          <w:rFonts w:asciiTheme="minorHAnsi" w:hAnsiTheme="minorHAnsi" w:cstheme="minorHAnsi"/>
+          <w:sz w:val="22"/>
+        </w:rPr>
+      </w:pPr>
+    </w:p>
+    <w:p>
+      <w:pPr>
+        <w:rPr>
+          <w:rFonts w:asciiTheme="minorHAnsi" w:hAnsiTheme="minorHAnsi" w:cstheme="minorHAnsi"/>
+          <w:sz w:val="22"/>
+        </w:rPr>
+      </w:pPr>
+      <w:r>
+        <w:rPr>
+          <w:rFonts w:asciiTheme="minorHAnsi" w:hAnsiTheme="minorHAnsi" w:cstheme="minorHAnsi"/>
+          <w:sz w:val="22"/>
+        </w:rPr>
+        <w:pict>
+          <v:shape id="_x0000_i1031" type="#_x0000_t75" style="width:535.45pt;height:249.4pt">
+            <v:imagedata r:id="rId17" o:title="module"/>
+          </v:shape>
+        </w:pict>
+      </w:r>
+    </w:p>
+    <w:p>
+      <w:pPr>
+        <w:rPr>
+          <w:rFonts w:asciiTheme="minorHAnsi" w:hAnsiTheme="minorHAnsi" w:cstheme="minorHAnsi"/>
+          <w:sz w:val="22"/>
+        </w:rPr>
+      </w:pPr>
+    </w:p>
+    <w:p>
+      <w:pPr>
+        <w:pStyle w:val="Lgende"/>
+        <w:rPr>
+          <w:rFonts w:asciiTheme="minorHAnsi" w:hAnsiTheme="minorHAnsi" w:cstheme="minorHAnsi"/>
+          <w:sz w:val="22"/>
+        </w:rPr>
+      </w:pPr>
+      <w:bookmarkStart w:id="36" w:name="_Toc536708504"/>
+      <w:r>
+        <w:t xml:space="preserve">Figure </w:t>
+      </w:r>
+      <w:fldSimple w:instr=" SEQ Figure \* ARABIC ">
+        <w:r>
+          <w:rPr>
+            <w:noProof/>
+          </w:rPr>
+          <w:t>10</w:t>
+        </w:r>
+      </w:fldSimple>
+      <w:r>
+        <w:t xml:space="preserve"> - </w:t>
+      </w:r>
+      <w:r>
+        <w:t>Diagramme</w:t>
+      </w:r>
+      <w:r>
+        <w:t xml:space="preserve"> 2</w:t>
+      </w:r>
+      <w:r>
+        <w:t xml:space="preserve"> des classes pour </w:t>
+      </w:r>
+      <w:r>
+        <w:t xml:space="preserve">la </w:t>
+      </w:r>
+      <w:proofErr w:type="spellStart"/>
+      <w:r>
+        <w:t>modularisation</w:t>
+      </w:r>
+      <w:bookmarkEnd w:id="36"/>
+      <w:proofErr w:type="spellEnd"/>
+    </w:p>
+    <w:p>
+      <w:pPr>
+        <w:rPr>
+          <w:rFonts w:asciiTheme="minorHAnsi" w:hAnsiTheme="minorHAnsi" w:cstheme="minorHAnsi"/>
+          <w:b/>
+          <w:sz w:val="22"/>
+        </w:rPr>
+      </w:pPr>
+      <w:r>
+        <w:rPr>
+          <w:rFonts w:asciiTheme="minorHAnsi" w:hAnsiTheme="minorHAnsi" w:cstheme="minorHAnsi"/>
+          <w:b/>
+          <w:sz w:val="22"/>
+        </w:rPr>
+        <w:t>Tutoriel :</w:t>
+      </w:r>
+    </w:p>
+    <w:p>
+      <w:pPr>
+        <w:spacing w:line="276" w:lineRule="auto"/>
+        <w:rPr>
+          <w:rFonts w:asciiTheme="minorHAnsi" w:hAnsiTheme="minorHAnsi" w:cstheme="minorHAnsi"/>
+          <w:sz w:val="22"/>
+        </w:rPr>
+      </w:pPr>
+    </w:p>
+    <w:p>
+      <w:pPr>
+        <w:spacing w:line="276" w:lineRule="auto"/>
+        <w:rPr>
+          <w:rFonts w:asciiTheme="minorHAnsi" w:hAnsiTheme="minorHAnsi" w:cstheme="minorHAnsi"/>
+          <w:sz w:val="22"/>
+        </w:rPr>
+      </w:pPr>
+      <w:r>
+        <w:rPr>
+          <w:rFonts w:asciiTheme="minorHAnsi" w:hAnsiTheme="minorHAnsi" w:cstheme="minorHAnsi"/>
+          <w:sz w:val="22"/>
+        </w:rPr>
+        <w:t>Pour lancer une partie côté serveur : ./</w:t>
+      </w:r>
+      <w:proofErr w:type="spellStart"/>
+      <w:r>
+        <w:rPr>
+          <w:rFonts w:asciiTheme="minorHAnsi" w:hAnsiTheme="minorHAnsi" w:cstheme="minorHAnsi"/>
+          <w:sz w:val="22"/>
+        </w:rPr>
+        <w:t>bin</w:t>
+      </w:r>
+      <w:proofErr w:type="spellEnd"/>
+      <w:r>
+        <w:rPr>
+          <w:rFonts w:asciiTheme="minorHAnsi" w:hAnsiTheme="minorHAnsi" w:cstheme="minorHAnsi"/>
+          <w:sz w:val="22"/>
+        </w:rPr>
+        <w:t xml:space="preserve">/server </w:t>
+      </w:r>
+      <w:proofErr w:type="spellStart"/>
+      <w:r>
+        <w:rPr>
+          <w:rFonts w:asciiTheme="minorHAnsi" w:hAnsiTheme="minorHAnsi" w:cstheme="minorHAnsi"/>
+          <w:sz w:val="22"/>
+        </w:rPr>
+        <w:t>listen</w:t>
+      </w:r>
+      <w:proofErr w:type="spellEnd"/>
+      <w:r>
+        <w:rPr>
+          <w:rFonts w:asciiTheme="minorHAnsi" w:hAnsiTheme="minorHAnsi" w:cstheme="minorHAnsi"/>
+          <w:sz w:val="22"/>
+        </w:rPr>
+        <w:t xml:space="preserve"> ou ./</w:t>
+      </w:r>
+      <w:proofErr w:type="spellStart"/>
+      <w:r>
+        <w:rPr>
+          <w:rFonts w:asciiTheme="minorHAnsi" w:hAnsiTheme="minorHAnsi" w:cstheme="minorHAnsi"/>
+          <w:sz w:val="22"/>
+        </w:rPr>
+        <w:t>bin</w:t>
+      </w:r>
+      <w:proofErr w:type="spellEnd"/>
+      <w:r>
+        <w:rPr>
+          <w:rFonts w:asciiTheme="minorHAnsi" w:hAnsiTheme="minorHAnsi" w:cstheme="minorHAnsi"/>
+          <w:sz w:val="22"/>
+        </w:rPr>
+        <w:t xml:space="preserve">/server </w:t>
+      </w:r>
+      <w:proofErr w:type="spellStart"/>
+      <w:r>
+        <w:rPr>
+          <w:rFonts w:asciiTheme="minorHAnsi" w:hAnsiTheme="minorHAnsi" w:cstheme="minorHAnsi"/>
+          <w:sz w:val="22"/>
+        </w:rPr>
+        <w:t>listen</w:t>
+      </w:r>
+      <w:proofErr w:type="spellEnd"/>
+      <w:r>
+        <w:rPr>
+          <w:rFonts w:asciiTheme="minorHAnsi" w:hAnsiTheme="minorHAnsi" w:cstheme="minorHAnsi"/>
+          <w:sz w:val="22"/>
+        </w:rPr>
+        <w:t xml:space="preserve"> 8080 (on peut préciser le port)</w:t>
+      </w:r>
+    </w:p>
+    <w:p>
+      <w:pPr>
+        <w:spacing w:line="276" w:lineRule="auto"/>
+        <w:rPr>
+          <w:rFonts w:asciiTheme="minorHAnsi" w:hAnsiTheme="minorHAnsi" w:cstheme="minorHAnsi"/>
+          <w:sz w:val="22"/>
+        </w:rPr>
+      </w:pPr>
+      <w:r>
+        <w:rPr>
+          <w:rFonts w:asciiTheme="minorHAnsi" w:hAnsiTheme="minorHAnsi" w:cstheme="minorHAnsi"/>
+          <w:sz w:val="22"/>
+        </w:rPr>
+        <w:t>Côté client : ./</w:t>
+      </w:r>
+      <w:proofErr w:type="spellStart"/>
+      <w:r>
+        <w:rPr>
+          <w:rFonts w:asciiTheme="minorHAnsi" w:hAnsiTheme="minorHAnsi" w:cstheme="minorHAnsi"/>
+          <w:sz w:val="22"/>
+        </w:rPr>
+        <w:t>bin</w:t>
+      </w:r>
+      <w:proofErr w:type="spellEnd"/>
+      <w:r>
+        <w:rPr>
+          <w:rFonts w:asciiTheme="minorHAnsi" w:hAnsiTheme="minorHAnsi" w:cstheme="minorHAnsi"/>
+          <w:sz w:val="22"/>
+        </w:rPr>
+        <w:t>/client network MY_NAME 100 (100:</w:t>
+      </w:r>
+      <w:proofErr w:type="spellStart"/>
+      <w:r>
+        <w:rPr>
+          <w:rFonts w:asciiTheme="minorHAnsi" w:hAnsiTheme="minorHAnsi" w:cstheme="minorHAnsi"/>
+          <w:sz w:val="22"/>
+        </w:rPr>
+        <w:t>goku</w:t>
+      </w:r>
+      <w:proofErr w:type="spellEnd"/>
+      <w:r>
+        <w:rPr>
+          <w:rFonts w:asciiTheme="minorHAnsi" w:hAnsiTheme="minorHAnsi" w:cstheme="minorHAnsi"/>
+          <w:sz w:val="22"/>
+        </w:rPr>
+        <w:t>, 101:</w:t>
+      </w:r>
+      <w:proofErr w:type="spellStart"/>
+      <w:r>
+        <w:rPr>
+          <w:rFonts w:asciiTheme="minorHAnsi" w:hAnsiTheme="minorHAnsi" w:cstheme="minorHAnsi"/>
+          <w:sz w:val="22"/>
+        </w:rPr>
+        <w:t>vegeta</w:t>
+      </w:r>
+      <w:proofErr w:type="spellEnd"/>
+      <w:r>
+        <w:rPr>
+          <w:rFonts w:asciiTheme="minorHAnsi" w:hAnsiTheme="minorHAnsi" w:cstheme="minorHAnsi"/>
+          <w:sz w:val="22"/>
+        </w:rPr>
+        <w:t xml:space="preserve"> ou 200:</w:t>
+      </w:r>
+      <w:proofErr w:type="spellStart"/>
+      <w:r>
+        <w:rPr>
+          <w:rFonts w:asciiTheme="minorHAnsi" w:hAnsiTheme="minorHAnsi" w:cstheme="minorHAnsi"/>
+          <w:sz w:val="22"/>
+        </w:rPr>
+        <w:t>miyo</w:t>
+      </w:r>
+      <w:proofErr w:type="spellEnd"/>
+      <w:r>
+        <w:rPr>
+          <w:rFonts w:asciiTheme="minorHAnsi" w:hAnsiTheme="minorHAnsi" w:cstheme="minorHAnsi"/>
+          <w:sz w:val="22"/>
+        </w:rPr>
+        <w:t>).</w:t>
+      </w:r>
+    </w:p>
+    <w:p>
+      <w:pPr>
+        <w:spacing w:line="276" w:lineRule="auto"/>
+        <w:rPr>
+          <w:rFonts w:asciiTheme="minorHAnsi" w:hAnsiTheme="minorHAnsi" w:cstheme="minorHAnsi"/>
+          <w:sz w:val="22"/>
+        </w:rPr>
+      </w:pPr>
+      <w:r>
+        <w:rPr>
+          <w:rFonts w:asciiTheme="minorHAnsi" w:hAnsiTheme="minorHAnsi" w:cstheme="minorHAnsi"/>
+          <w:sz w:val="22"/>
+        </w:rPr>
+        <w:t>Si on précise autre chose que 100 101 ou 200 le personnage par défaut est 100.</w:t>
+      </w:r>
+    </w:p>
+    <w:p>
+      <w:pPr>
+        <w:spacing w:line="276" w:lineRule="auto"/>
+        <w:rPr>
+          <w:rFonts w:asciiTheme="minorHAnsi" w:hAnsiTheme="minorHAnsi" w:cstheme="minorHAnsi"/>
+          <w:sz w:val="22"/>
+        </w:rPr>
+      </w:pPr>
+      <w:r>
+        <w:rPr>
+          <w:rFonts w:asciiTheme="minorHAnsi" w:hAnsiTheme="minorHAnsi" w:cstheme="minorHAnsi"/>
+          <w:sz w:val="22"/>
+        </w:rPr>
+        <w:t>La commande ./</w:t>
+      </w:r>
+      <w:proofErr w:type="spellStart"/>
+      <w:r>
+        <w:rPr>
+          <w:rFonts w:asciiTheme="minorHAnsi" w:hAnsiTheme="minorHAnsi" w:cstheme="minorHAnsi"/>
+          <w:sz w:val="22"/>
+        </w:rPr>
+        <w:t>bin</w:t>
+      </w:r>
+      <w:proofErr w:type="spellEnd"/>
+      <w:r>
+        <w:rPr>
+          <w:rFonts w:asciiTheme="minorHAnsi" w:hAnsiTheme="minorHAnsi" w:cstheme="minorHAnsi"/>
+          <w:sz w:val="22"/>
+        </w:rPr>
+        <w:t>/client network lance le jeu avec le nom Joueur 1</w:t>
+      </w:r>
+    </w:p>
+    <w:p>
+      <w:pPr>
+        <w:rPr>
+          <w:rFonts w:asciiTheme="minorHAnsi" w:hAnsiTheme="minorHAnsi" w:cstheme="minorHAnsi"/>
+          <w:sz w:val="22"/>
+        </w:rPr>
+      </w:pPr>
+    </w:p>
+    <w:p>
+      <w:pPr>
+        <w:rPr>
+          <w:rFonts w:asciiTheme="minorHAnsi" w:hAnsiTheme="minorHAnsi" w:cstheme="minorHAnsi"/>
+          <w:sz w:val="22"/>
+        </w:rPr>
+      </w:pPr>
+      <w:r>
+        <w:rPr>
+          <w:rFonts w:asciiTheme="minorHAnsi" w:hAnsiTheme="minorHAnsi" w:cstheme="minorHAnsi"/>
+          <w:sz w:val="22"/>
+        </w:rPr>
+        <w:t>Pour les IA (mode local) : ./</w:t>
+      </w:r>
+      <w:proofErr w:type="spellStart"/>
+      <w:r>
+        <w:rPr>
+          <w:rFonts w:asciiTheme="minorHAnsi" w:hAnsiTheme="minorHAnsi" w:cstheme="minorHAnsi"/>
+          <w:sz w:val="22"/>
+        </w:rPr>
+        <w:t>bin</w:t>
+      </w:r>
+      <w:proofErr w:type="spellEnd"/>
+      <w:r>
+        <w:rPr>
+          <w:rFonts w:asciiTheme="minorHAnsi" w:hAnsiTheme="minorHAnsi" w:cstheme="minorHAnsi"/>
+          <w:sz w:val="22"/>
+        </w:rPr>
+        <w:t xml:space="preserve">/client </w:t>
+      </w:r>
+      <w:proofErr w:type="spellStart"/>
+      <w:r>
+        <w:rPr>
+          <w:rFonts w:asciiTheme="minorHAnsi" w:hAnsiTheme="minorHAnsi" w:cstheme="minorHAnsi"/>
+          <w:sz w:val="22"/>
+        </w:rPr>
+        <w:t>deep_ai</w:t>
+      </w:r>
+      <w:proofErr w:type="spellEnd"/>
+      <w:r>
+        <w:rPr>
+          <w:rFonts w:asciiTheme="minorHAnsi" w:hAnsiTheme="minorHAnsi" w:cstheme="minorHAnsi"/>
+          <w:sz w:val="22"/>
+        </w:rPr>
+        <w:t xml:space="preserve"> ./</w:t>
+      </w:r>
+      <w:proofErr w:type="spellStart"/>
+      <w:r>
+        <w:rPr>
+          <w:rFonts w:asciiTheme="minorHAnsi" w:hAnsiTheme="minorHAnsi" w:cstheme="minorHAnsi"/>
+          <w:sz w:val="22"/>
+        </w:rPr>
+        <w:t>bin</w:t>
+      </w:r>
+      <w:proofErr w:type="spellEnd"/>
+      <w:r>
+        <w:rPr>
+          <w:rFonts w:asciiTheme="minorHAnsi" w:hAnsiTheme="minorHAnsi" w:cstheme="minorHAnsi"/>
+          <w:sz w:val="22"/>
+        </w:rPr>
+        <w:t xml:space="preserve">/client </w:t>
+      </w:r>
+      <w:proofErr w:type="spellStart"/>
+      <w:r>
+        <w:rPr>
+          <w:rFonts w:asciiTheme="minorHAnsi" w:hAnsiTheme="minorHAnsi" w:cstheme="minorHAnsi"/>
+          <w:sz w:val="22"/>
+        </w:rPr>
+        <w:t>heuristic_ai</w:t>
+      </w:r>
+      <w:proofErr w:type="spellEnd"/>
+      <w:r>
+        <w:rPr>
+          <w:rFonts w:asciiTheme="minorHAnsi" w:hAnsiTheme="minorHAnsi" w:cstheme="minorHAnsi"/>
+          <w:sz w:val="22"/>
+        </w:rPr>
+        <w:t xml:space="preserve"> ./</w:t>
+      </w:r>
+      <w:proofErr w:type="spellStart"/>
+      <w:r>
+        <w:rPr>
+          <w:rFonts w:asciiTheme="minorHAnsi" w:hAnsiTheme="minorHAnsi" w:cstheme="minorHAnsi"/>
+          <w:sz w:val="22"/>
+        </w:rPr>
+        <w:t>bin</w:t>
+      </w:r>
+      <w:proofErr w:type="spellEnd"/>
+      <w:r>
+        <w:rPr>
+          <w:rFonts w:asciiTheme="minorHAnsi" w:hAnsiTheme="minorHAnsi" w:cstheme="minorHAnsi"/>
+          <w:sz w:val="22"/>
+        </w:rPr>
+        <w:t xml:space="preserve">/client </w:t>
+      </w:r>
+      <w:proofErr w:type="spellStart"/>
+      <w:r>
+        <w:rPr>
+          <w:rFonts w:asciiTheme="minorHAnsi" w:hAnsiTheme="minorHAnsi" w:cstheme="minorHAnsi"/>
+          <w:sz w:val="22"/>
+        </w:rPr>
+        <w:t>random_ai</w:t>
+      </w:r>
+      <w:proofErr w:type="spellEnd"/>
+    </w:p>
+    <w:p>
+      <w:pPr>
+        <w:rPr>
+          <w:rFonts w:asciiTheme="minorHAnsi" w:hAnsiTheme="minorHAnsi" w:cstheme="minorHAnsi"/>
+          <w:sz w:val="22"/>
+        </w:rPr>
+      </w:pPr>
+      <w:r>
+        <w:rPr>
+          <w:rFonts w:asciiTheme="minorHAnsi" w:hAnsiTheme="minorHAnsi" w:cstheme="minorHAnsi"/>
+          <w:sz w:val="22"/>
+        </w:rPr>
+        <w:t>Il s’agit d’un joueur réel face à une IA.</w:t>
+      </w:r>
+    </w:p>
+    <w:p>
+      <w:pPr>
+        <w:rPr>
+          <w:rFonts w:asciiTheme="minorHAnsi" w:hAnsiTheme="minorHAnsi" w:cstheme="minorHAnsi"/>
+          <w:sz w:val="22"/>
+        </w:rPr>
+      </w:pPr>
+    </w:p>
+    <w:p>
+      <w:pPr>
+        <w:rPr>
+          <w:rFonts w:asciiTheme="minorHAnsi" w:hAnsiTheme="minorHAnsi" w:cstheme="minorHAnsi"/>
+          <w:sz w:val="22"/>
+        </w:rPr>
+      </w:pPr>
+      <w:r>
+        <w:rPr>
+          <w:rFonts w:asciiTheme="minorHAnsi" w:hAnsiTheme="minorHAnsi" w:cstheme="minorHAnsi"/>
+          <w:sz w:val="22"/>
+        </w:rPr>
+        <w:t>2 IA l’une contre l’autre : ./</w:t>
+      </w:r>
+      <w:proofErr w:type="spellStart"/>
+      <w:r>
+        <w:rPr>
+          <w:rFonts w:asciiTheme="minorHAnsi" w:hAnsiTheme="minorHAnsi" w:cstheme="minorHAnsi"/>
+          <w:sz w:val="22"/>
+        </w:rPr>
+        <w:t>bin</w:t>
+      </w:r>
+      <w:proofErr w:type="spellEnd"/>
+      <w:r>
+        <w:rPr>
+          <w:rFonts w:asciiTheme="minorHAnsi" w:hAnsiTheme="minorHAnsi" w:cstheme="minorHAnsi"/>
+          <w:sz w:val="22"/>
+        </w:rPr>
+        <w:t xml:space="preserve">/client </w:t>
+      </w:r>
+      <w:proofErr w:type="spellStart"/>
+      <w:r>
+        <w:rPr>
+          <w:rFonts w:asciiTheme="minorHAnsi" w:hAnsiTheme="minorHAnsi" w:cstheme="minorHAnsi"/>
+          <w:sz w:val="22"/>
+        </w:rPr>
+        <w:t>rollback</w:t>
+      </w:r>
+      <w:proofErr w:type="spellEnd"/>
+      <w:r>
+        <w:rPr>
+          <w:rFonts w:asciiTheme="minorHAnsi" w:hAnsiTheme="minorHAnsi" w:cstheme="minorHAnsi"/>
+          <w:sz w:val="22"/>
+        </w:rPr>
+        <w:t xml:space="preserve"> ou ./</w:t>
+      </w:r>
+      <w:proofErr w:type="spellStart"/>
+      <w:r>
+        <w:rPr>
+          <w:rFonts w:asciiTheme="minorHAnsi" w:hAnsiTheme="minorHAnsi" w:cstheme="minorHAnsi"/>
+          <w:sz w:val="22"/>
+        </w:rPr>
+        <w:t>bin</w:t>
+      </w:r>
+      <w:proofErr w:type="spellEnd"/>
+      <w:r>
+        <w:rPr>
+          <w:rFonts w:asciiTheme="minorHAnsi" w:hAnsiTheme="minorHAnsi" w:cstheme="minorHAnsi"/>
+          <w:sz w:val="22"/>
+        </w:rPr>
+        <w:t>/client thread</w:t>
+      </w:r>
     </w:p>
     <w:p>
       <w:pPr>
@@ -17113,7 +18518,7 @@
           <w:lang w:bidi="ar-SA"/>
         </w:rPr>
       </w:pPr>
-      <w:bookmarkStart w:id="36" w:name="_Toc523534138"/>
+      <w:bookmarkStart w:id="37" w:name="_Toc523534138"/>
       <w:r>
         <w:rPr>
           <w:rFonts w:asciiTheme="minorHAnsi" w:eastAsiaTheme="majorEastAsia" w:hAnsiTheme="minorHAnsi" w:cstheme="minorHAnsi"/>
@@ -17124,9 +18529,10 @@
           <w:szCs w:val="52"/>
           <w:lang w:bidi="ar-SA"/>
         </w:rPr>
+        <w:lastRenderedPageBreak/>
         <w:t>Table des figures :</w:t>
       </w:r>
-      <w:bookmarkEnd w:id="36"/>
+      <w:bookmarkEnd w:id="37"/>
     </w:p>
     <w:p>
       <w:pPr>
@@ -17172,7 +18578,7 @@
         </w:rPr>
         <w:fldChar w:fldCharType="separate"/>
       </w:r>
-      <w:hyperlink w:anchor="_Toc535439015" w:history="1">
+      <w:hyperlink w:anchor="_Toc536708495" w:history="1">
         <w:r>
           <w:rPr>
             <w:rStyle w:val="Lienhypertexte"/>
@@ -17203,7 +18609,7 @@
             <w:noProof/>
             <w:webHidden/>
           </w:rPr>
-          <w:instrText xml:space="preserve"> PAGEREF _Toc535439015 \h </w:instrText>
+          <w:instrText xml:space="preserve"> PAGEREF _Toc536708495 \h </w:instrText>
         </w:r>
         <w:r>
           <w:rPr>
@@ -17253,7 +18659,7 @@
           <w:lang w:bidi="ar-SA"/>
         </w:rPr>
       </w:pPr>
-      <w:hyperlink w:anchor="_Toc535439016" w:history="1">
+      <w:hyperlink w:anchor="_Toc536708496" w:history="1">
         <w:r>
           <w:rPr>
             <w:rStyle w:val="Lienhypertexte"/>
@@ -17284,7 +18690,7 @@
             <w:noProof/>
             <w:webHidden/>
           </w:rPr>
-          <w:instrText xml:space="preserve"> PAGEREF _Toc535439016 \h </w:instrText>
+          <w:instrText xml:space="preserve"> PAGEREF _Toc536708496 \h </w:instrText>
         </w:r>
         <w:r>
           <w:rPr>
@@ -17334,7 +18740,7 @@
           <w:lang w:bidi="ar-SA"/>
         </w:rPr>
       </w:pPr>
-      <w:hyperlink w:anchor="_Toc535439017" w:history="1">
+      <w:hyperlink w:anchor="_Toc536708497" w:history="1">
         <w:r>
           <w:rPr>
             <w:rStyle w:val="Lienhypertexte"/>
@@ -17365,7 +18771,7 @@
             <w:noProof/>
             <w:webHidden/>
           </w:rPr>
-          <w:instrText xml:space="preserve"> PAGEREF _Toc535439017 \h </w:instrText>
+          <w:instrText xml:space="preserve"> PAGEREF _Toc536708497 \h </w:instrText>
         </w:r>
         <w:r>
           <w:rPr>
@@ -17415,7 +18821,7 @@
           <w:lang w:bidi="ar-SA"/>
         </w:rPr>
       </w:pPr>
-      <w:hyperlink w:anchor="_Toc535439018" w:history="1">
+      <w:hyperlink w:anchor="_Toc536708498" w:history="1">
         <w:r>
           <w:rPr>
             <w:rStyle w:val="Lienhypertexte"/>
@@ -17446,7 +18852,7 @@
             <w:noProof/>
             <w:webHidden/>
           </w:rPr>
-          <w:instrText xml:space="preserve"> PAGEREF _Toc535439018 \h </w:instrText>
+          <w:instrText xml:space="preserve"> PAGEREF _Toc536708498 \h </w:instrText>
         </w:r>
         <w:r>
           <w:rPr>
@@ -17496,7 +18902,7 @@
           <w:lang w:bidi="ar-SA"/>
         </w:rPr>
       </w:pPr>
-      <w:hyperlink w:anchor="_Toc535439019" w:history="1">
+      <w:hyperlink w:anchor="_Toc536708499" w:history="1">
         <w:r>
           <w:rPr>
             <w:rStyle w:val="Lienhypertexte"/>
@@ -17527,7 +18933,7 @@
             <w:noProof/>
             <w:webHidden/>
           </w:rPr>
-          <w:instrText xml:space="preserve"> PAGEREF _Toc535439019 \h </w:instrText>
+          <w:instrText xml:space="preserve"> PAGEREF _Toc536708499 \h </w:instrText>
         </w:r>
         <w:r>
           <w:rPr>
@@ -17577,7 +18983,7 @@
           <w:lang w:bidi="ar-SA"/>
         </w:rPr>
       </w:pPr>
-      <w:hyperlink w:anchor="_Toc535439020" w:history="1">
+      <w:hyperlink w:anchor="_Toc536708500" w:history="1">
         <w:r>
           <w:rPr>
             <w:rStyle w:val="Lienhypertexte"/>
@@ -17608,7 +19014,7 @@
             <w:noProof/>
             <w:webHidden/>
           </w:rPr>
-          <w:instrText xml:space="preserve"> PAGEREF _Toc535439020 \h </w:instrText>
+          <w:instrText xml:space="preserve"> PAGEREF _Toc536708500 \h </w:instrText>
         </w:r>
         <w:r>
           <w:rPr>
@@ -17658,7 +19064,7 @@
           <w:lang w:bidi="ar-SA"/>
         </w:rPr>
       </w:pPr>
-      <w:hyperlink w:anchor="_Toc535439021" w:history="1">
+      <w:hyperlink w:anchor="_Toc536708501" w:history="1">
         <w:r>
           <w:rPr>
             <w:rStyle w:val="Lienhypertexte"/>
@@ -17689,7 +19095,7 @@
             <w:noProof/>
             <w:webHidden/>
           </w:rPr>
-          <w:instrText xml:space="preserve"> PAGEREF _Toc535439021 \h </w:instrText>
+          <w:instrText xml:space="preserve"> PAGEREF _Toc536708501 \h </w:instrText>
         </w:r>
         <w:r>
           <w:rPr>
@@ -17739,7 +19145,7 @@
           <w:lang w:bidi="ar-SA"/>
         </w:rPr>
       </w:pPr>
-      <w:hyperlink w:anchor="_Toc535439022" w:history="1">
+      <w:hyperlink w:anchor="_Toc536708502" w:history="1">
         <w:r>
           <w:rPr>
             <w:rStyle w:val="Lienhypertexte"/>
@@ -17770,7 +19176,7 @@
             <w:noProof/>
             <w:webHidden/>
           </w:rPr>
-          <w:instrText xml:space="preserve"> PAGEREF _Toc535439022 \h </w:instrText>
+          <w:instrText xml:space="preserve"> PAGEREF _Toc536708502 \h </w:instrText>
         </w:r>
         <w:r>
           <w:rPr>
@@ -17820,7 +19226,7 @@
           <w:lang w:bidi="ar-SA"/>
         </w:rPr>
       </w:pPr>
-      <w:hyperlink w:anchor="_Toc535439023" w:history="1">
+      <w:hyperlink w:anchor="_Toc536708503" w:history="1">
         <w:r>
           <w:rPr>
             <w:rStyle w:val="Lienhypertexte"/>
@@ -17851,7 +19257,7 @@
             <w:noProof/>
             <w:webHidden/>
           </w:rPr>
-          <w:instrText xml:space="preserve"> PAGEREF _Toc535439023 \h </w:instrText>
+          <w:instrText xml:space="preserve"> PAGEREF _Toc536708503 \h </w:instrText>
         </w:r>
         <w:r>
           <w:rPr>
@@ -17888,6 +19294,87 @@
     </w:p>
     <w:p>
       <w:pPr>
+        <w:pStyle w:val="Tabledesillustrations"/>
+        <w:tabs>
+          <w:tab w:val="right" w:leader="dot" w:pos="9628"/>
+        </w:tabs>
+        <w:rPr>
+          <w:rFonts w:asciiTheme="minorHAnsi" w:eastAsiaTheme="minorEastAsia" w:hAnsiTheme="minorHAnsi" w:cstheme="minorBidi"/>
+          <w:noProof/>
+          <w:kern w:val="0"/>
+          <w:sz w:val="22"/>
+          <w:szCs w:val="22"/>
+          <w:lang w:bidi="ar-SA"/>
+        </w:rPr>
+      </w:pPr>
+      <w:hyperlink w:anchor="_Toc536708504" w:history="1">
+        <w:r>
+          <w:rPr>
+            <w:rStyle w:val="Lienhypertexte"/>
+            <w:rFonts w:asciiTheme="minorHAnsi" w:hAnsiTheme="minorHAnsi" w:cstheme="minorHAnsi"/>
+            <w:noProof/>
+          </w:rPr>
+          <w:t>Figure 10 - Diagramme 2 des classes pour la modularisation</w:t>
+        </w:r>
+        <w:r>
+          <w:rPr>
+            <w:rFonts w:asciiTheme="minorHAnsi" w:hAnsiTheme="minorHAnsi" w:cstheme="minorHAnsi"/>
+            <w:noProof/>
+            <w:webHidden/>
+          </w:rPr>
+          <w:tab/>
+        </w:r>
+        <w:r>
+          <w:rPr>
+            <w:rFonts w:asciiTheme="minorHAnsi" w:hAnsiTheme="minorHAnsi" w:cstheme="minorHAnsi"/>
+            <w:noProof/>
+            <w:webHidden/>
+          </w:rPr>
+          <w:fldChar w:fldCharType="begin"/>
+        </w:r>
+        <w:r>
+          <w:rPr>
+            <w:rFonts w:asciiTheme="minorHAnsi" w:hAnsiTheme="minorHAnsi" w:cstheme="minorHAnsi"/>
+            <w:noProof/>
+            <w:webHidden/>
+          </w:rPr>
+          <w:instrText xml:space="preserve"> PAGEREF _Toc536708504 \h </w:instrText>
+        </w:r>
+        <w:r>
+          <w:rPr>
+            <w:rFonts w:asciiTheme="minorHAnsi" w:hAnsiTheme="minorHAnsi" w:cstheme="minorHAnsi"/>
+            <w:noProof/>
+            <w:webHidden/>
+          </w:rPr>
+        </w:r>
+        <w:r>
+          <w:rPr>
+            <w:rFonts w:asciiTheme="minorHAnsi" w:hAnsiTheme="minorHAnsi" w:cstheme="minorHAnsi"/>
+            <w:noProof/>
+            <w:webHidden/>
+          </w:rPr>
+          <w:fldChar w:fldCharType="separate"/>
+        </w:r>
+        <w:r>
+          <w:rPr>
+            <w:rFonts w:asciiTheme="minorHAnsi" w:hAnsiTheme="minorHAnsi" w:cstheme="minorHAnsi"/>
+            <w:noProof/>
+            <w:webHidden/>
+          </w:rPr>
+          <w:t>23</w:t>
+        </w:r>
+        <w:r>
+          <w:rPr>
+            <w:rFonts w:asciiTheme="minorHAnsi" w:hAnsiTheme="minorHAnsi" w:cstheme="minorHAnsi"/>
+            <w:noProof/>
+            <w:webHidden/>
+          </w:rPr>
+          <w:fldChar w:fldCharType="end"/>
+        </w:r>
+      </w:hyperlink>
+    </w:p>
+    <w:p>
+      <w:pPr>
         <w:pStyle w:val="Standard"/>
         <w:rPr>
           <w:rFonts w:asciiTheme="minorHAnsi" w:hAnsiTheme="minorHAnsi" w:cstheme="minorHAnsi"/>
@@ -17901,7 +19388,7 @@
       </w:r>
     </w:p>
     <w:sectPr>
-      <w:footerReference w:type="default" r:id="rId17"/>
+      <w:footerReference w:type="default" r:id="rId18"/>
       <w:pgSz w:w="11906" w:h="16838"/>
       <w:pgMar w:top="1134" w:right="1134" w:bottom="1474" w:left="1134" w:header="720" w:footer="850" w:gutter="0"/>
       <w:cols w:space="720"/>
@@ -18017,7 +19504,7 @@
         <w:sz w:val="18"/>
         <w:szCs w:val="18"/>
       </w:rPr>
-      <w:t>22</w:t>
+      <w:t>24</w:t>
     </w:r>
     <w:r>
       <w:rPr>
@@ -18066,7 +19553,7 @@
         <w:sz w:val="18"/>
         <w:szCs w:val="18"/>
       </w:rPr>
-      <w:t>23</w:t>
+      <w:t>24</w:t>
     </w:r>
     <w:r>
       <w:rPr>
@@ -18331,6 +19818,119 @@
     </w:lvl>
   </w:abstractNum>
   <w:abstractNum w:abstractNumId="2">
+    <w:nsid w:val="115652D8"/>
+    <w:multiLevelType w:val="hybridMultilevel"/>
+    <w:tmpl w:val="022C9C70"/>
+    <w:lvl w:ilvl="0" w:tplc="040C0001">
+      <w:start w:val="1"/>
+      <w:numFmt w:val="bullet"/>
+      <w:lvlText w:val=""/>
+      <w:lvlJc w:val="left"/>
+      <w:pPr>
+        <w:ind w:left="720" w:hanging="360"/>
+      </w:pPr>
+      <w:rPr>
+        <w:rFonts w:ascii="Symbol" w:hAnsi="Symbol" w:hint="default"/>
+      </w:rPr>
+    </w:lvl>
+    <w:lvl w:ilvl="1" w:tplc="040C0003" w:tentative="1">
+      <w:start w:val="1"/>
+      <w:numFmt w:val="bullet"/>
+      <w:lvlText w:val="o"/>
+      <w:lvlJc w:val="left"/>
+      <w:pPr>
+        <w:ind w:left="1440" w:hanging="360"/>
+      </w:pPr>
+      <w:rPr>
+        <w:rFonts w:ascii="Courier New" w:hAnsi="Courier New" w:cs="Courier New" w:hint="default"/>
+      </w:rPr>
+    </w:lvl>
+    <w:lvl w:ilvl="2" w:tplc="040C0005" w:tentative="1">
+      <w:start w:val="1"/>
+      <w:numFmt w:val="bullet"/>
+      <w:lvlText w:val=""/>
+      <w:lvlJc w:val="left"/>
+      <w:pPr>
+        <w:ind w:left="2160" w:hanging="360"/>
+      </w:pPr>
+      <w:rPr>
+        <w:rFonts w:ascii="Wingdings" w:hAnsi="Wingdings" w:hint="default"/>
+      </w:rPr>
+    </w:lvl>
+    <w:lvl w:ilvl="3" w:tplc="040C0001" w:tentative="1">
+      <w:start w:val="1"/>
+      <w:numFmt w:val="bullet"/>
+      <w:lvlText w:val=""/>
+      <w:lvlJc w:val="left"/>
+      <w:pPr>
+        <w:ind w:left="2880" w:hanging="360"/>
+      </w:pPr>
+      <w:rPr>
+        <w:rFonts w:ascii="Symbol" w:hAnsi="Symbol" w:hint="default"/>
+      </w:rPr>
+    </w:lvl>
+    <w:lvl w:ilvl="4" w:tplc="040C0003" w:tentative="1">
+      <w:start w:val="1"/>
+      <w:numFmt w:val="bullet"/>
+      <w:lvlText w:val="o"/>
+      <w:lvlJc w:val="left"/>
+      <w:pPr>
+        <w:ind w:left="3600" w:hanging="360"/>
+      </w:pPr>
+      <w:rPr>
+        <w:rFonts w:ascii="Courier New" w:hAnsi="Courier New" w:cs="Courier New" w:hint="default"/>
+      </w:rPr>
+    </w:lvl>
+    <w:lvl w:ilvl="5" w:tplc="040C0005" w:tentative="1">
+      <w:start w:val="1"/>
+      <w:numFmt w:val="bullet"/>
+      <w:lvlText w:val=""/>
+      <w:lvlJc w:val="left"/>
+      <w:pPr>
+        <w:ind w:left="4320" w:hanging="360"/>
+      </w:pPr>
+      <w:rPr>
+        <w:rFonts w:ascii="Wingdings" w:hAnsi="Wingdings" w:hint="default"/>
+      </w:rPr>
+    </w:lvl>
+    <w:lvl w:ilvl="6" w:tplc="040C0001" w:tentative="1">
+      <w:start w:val="1"/>
+      <w:numFmt w:val="bullet"/>
+      <w:lvlText w:val=""/>
+      <w:lvlJc w:val="left"/>
+      <w:pPr>
+        <w:ind w:left="5040" w:hanging="360"/>
+      </w:pPr>
+      <w:rPr>
+        <w:rFonts w:ascii="Symbol" w:hAnsi="Symbol" w:hint="default"/>
+      </w:rPr>
+    </w:lvl>
+    <w:lvl w:ilvl="7" w:tplc="040C0003" w:tentative="1">
+      <w:start w:val="1"/>
+      <w:numFmt w:val="bullet"/>
+      <w:lvlText w:val="o"/>
+      <w:lvlJc w:val="left"/>
+      <w:pPr>
+        <w:ind w:left="5760" w:hanging="360"/>
+      </w:pPr>
+      <w:rPr>
+        <w:rFonts w:ascii="Courier New" w:hAnsi="Courier New" w:cs="Courier New" w:hint="default"/>
+      </w:rPr>
+    </w:lvl>
+    <w:lvl w:ilvl="8" w:tplc="040C0005" w:tentative="1">
+      <w:start w:val="1"/>
+      <w:numFmt w:val="bullet"/>
+      <w:lvlText w:val=""/>
+      <w:lvlJc w:val="left"/>
+      <w:pPr>
+        <w:ind w:left="6480" w:hanging="360"/>
+      </w:pPr>
+      <w:rPr>
+        <w:rFonts w:ascii="Wingdings" w:hAnsi="Wingdings" w:hint="default"/>
+      </w:rPr>
+    </w:lvl>
+  </w:abstractNum>
+  <w:abstractNum w:abstractNumId="3">
     <w:nsid w:val="3182122D"/>
     <w:multiLevelType w:val="hybridMultilevel"/>
     <w:tmpl w:val="709466BC"/>
@@ -18419,7 +20019,7 @@
       </w:pPr>
     </w:lvl>
   </w:abstractNum>
-  <w:abstractNum w:abstractNumId="3">
+  <w:abstractNum w:abstractNumId="4">
     <w:nsid w:val="32397089"/>
     <w:multiLevelType w:val="hybridMultilevel"/>
     <w:tmpl w:val="C84ED294"/>
@@ -18532,7 +20132,7 @@
       </w:rPr>
     </w:lvl>
   </w:abstractNum>
-  <w:abstractNum w:abstractNumId="4">
+  <w:abstractNum w:abstractNumId="5">
     <w:nsid w:val="33AB5B4D"/>
     <w:multiLevelType w:val="hybridMultilevel"/>
     <w:tmpl w:val="E74AB84A"/>
@@ -18645,7 +20245,7 @@
       </w:rPr>
     </w:lvl>
   </w:abstractNum>
-  <w:abstractNum w:abstractNumId="5">
+  <w:abstractNum w:abstractNumId="6">
     <w:nsid w:val="464B6EDE"/>
     <w:multiLevelType w:val="multilevel"/>
     <w:tmpl w:val="243EDE0A"/>
@@ -18705,7 +20305,7 @@
       <w:lvlJc w:val="left"/>
     </w:lvl>
   </w:abstractNum>
-  <w:abstractNum w:abstractNumId="6">
+  <w:abstractNum w:abstractNumId="7">
     <w:nsid w:val="4B5A1018"/>
     <w:multiLevelType w:val="multilevel"/>
     <w:tmpl w:val="438488F0"/>
@@ -18809,7 +20409,7 @@
       </w:rPr>
     </w:lvl>
   </w:abstractNum>
-  <w:abstractNum w:abstractNumId="7">
+  <w:abstractNum w:abstractNumId="8">
     <w:nsid w:val="4E3E5DE4"/>
     <w:multiLevelType w:val="hybridMultilevel"/>
     <w:tmpl w:val="47BA342A"/>
@@ -18922,7 +20522,7 @@
       </w:rPr>
     </w:lvl>
   </w:abstractNum>
-  <w:abstractNum w:abstractNumId="8">
+  <w:abstractNum w:abstractNumId="9">
     <w:nsid w:val="5614749D"/>
     <w:multiLevelType w:val="multilevel"/>
     <w:tmpl w:val="01B4A804"/>
@@ -18982,7 +20582,7 @@
       <w:lvlJc w:val="left"/>
     </w:lvl>
   </w:abstractNum>
-  <w:abstractNum w:abstractNumId="9">
+  <w:abstractNum w:abstractNumId="10">
     <w:nsid w:val="5D111082"/>
     <w:multiLevelType w:val="hybridMultilevel"/>
     <w:tmpl w:val="FE50DFC6"/>
@@ -19095,7 +20695,7 @@
       </w:rPr>
     </w:lvl>
   </w:abstractNum>
-  <w:abstractNum w:abstractNumId="10">
+  <w:abstractNum w:abstractNumId="11">
     <w:nsid w:val="61D734D9"/>
     <w:multiLevelType w:val="multilevel"/>
     <w:tmpl w:val="354CF2D6"/>
@@ -19155,7 +20755,7 @@
       <w:lvlJc w:val="left"/>
     </w:lvl>
   </w:abstractNum>
-  <w:abstractNum w:abstractNumId="11">
+  <w:abstractNum w:abstractNumId="12">
     <w:nsid w:val="696F1328"/>
     <w:multiLevelType w:val="hybridMultilevel"/>
     <w:tmpl w:val="E1120AD4"/>
@@ -19268,7 +20868,7 @@
       </w:rPr>
     </w:lvl>
   </w:abstractNum>
-  <w:abstractNum w:abstractNumId="12">
+  <w:abstractNum w:abstractNumId="13">
     <w:nsid w:val="6B5A1C6B"/>
     <w:multiLevelType w:val="multilevel"/>
     <w:tmpl w:val="C48CDAFE"/>
@@ -19331,7 +20931,7 @@
       <w:lvlJc w:val="left"/>
     </w:lvl>
   </w:abstractNum>
-  <w:abstractNum w:abstractNumId="13">
+  <w:abstractNum w:abstractNumId="14">
     <w:nsid w:val="6F5A20D9"/>
     <w:multiLevelType w:val="hybridMultilevel"/>
     <w:tmpl w:val="C548DF0E"/>
@@ -19444,7 +21044,7 @@
       </w:rPr>
     </w:lvl>
   </w:abstractNum>
-  <w:abstractNum w:abstractNumId="14">
+  <w:abstractNum w:abstractNumId="15">
     <w:nsid w:val="735561EC"/>
     <w:multiLevelType w:val="hybridMultilevel"/>
     <w:tmpl w:val="23829874"/>
@@ -19557,7 +21157,7 @@
       </w:rPr>
     </w:lvl>
   </w:abstractNum>
-  <w:abstractNum w:abstractNumId="15">
+  <w:abstractNum w:abstractNumId="16">
     <w:nsid w:val="73E14523"/>
     <w:multiLevelType w:val="multilevel"/>
     <w:tmpl w:val="29C611B2"/>
@@ -19617,7 +21217,7 @@
       <w:lvlJc w:val="left"/>
     </w:lvl>
   </w:abstractNum>
-  <w:abstractNum w:abstractNumId="16">
+  <w:abstractNum w:abstractNumId="17">
     <w:nsid w:val="742A3974"/>
     <w:multiLevelType w:val="hybridMultilevel"/>
     <w:tmpl w:val="934A0244"/>
@@ -19730,7 +21330,7 @@
       </w:rPr>
     </w:lvl>
   </w:abstractNum>
-  <w:abstractNum w:abstractNumId="17">
+  <w:abstractNum w:abstractNumId="18">
     <w:nsid w:val="7FD15321"/>
     <w:multiLevelType w:val="multilevel"/>
     <w:tmpl w:val="9CB09F8A"/>
@@ -19835,22 +21435,22 @@
     </w:lvl>
   </w:abstractNum>
   <w:num w:numId="1">
-    <w:abstractNumId w:val="12"/>
+    <w:abstractNumId w:val="13"/>
   </w:num>
   <w:num w:numId="2">
-    <w:abstractNumId w:val="10"/>
+    <w:abstractNumId w:val="11"/>
   </w:num>
   <w:num w:numId="3">
-    <w:abstractNumId w:val="8"/>
+    <w:abstractNumId w:val="9"/>
   </w:num>
   <w:num w:numId="4">
-    <w:abstractNumId w:val="6"/>
+    <w:abstractNumId w:val="7"/>
   </w:num>
   <w:num w:numId="5">
-    <w:abstractNumId w:val="17"/>
+    <w:abstractNumId w:val="18"/>
   </w:num>
   <w:num w:numId="6">
-    <w:abstractNumId w:val="5"/>
+    <w:abstractNumId w:val="6"/>
     <w:lvlOverride w:ilvl="0">
       <w:lvl w:ilvl="0">
         <w:numFmt w:val="decimal"/>
@@ -19868,28 +21468,28 @@
     </w:lvlOverride>
   </w:num>
   <w:num w:numId="7">
-    <w:abstractNumId w:val="5"/>
+    <w:abstractNumId w:val="6"/>
   </w:num>
   <w:num w:numId="8">
+    <w:abstractNumId w:val="16"/>
+  </w:num>
+  <w:num w:numId="9">
+    <w:abstractNumId w:val="14"/>
+  </w:num>
+  <w:num w:numId="10">
+    <w:abstractNumId w:val="8"/>
+  </w:num>
+  <w:num w:numId="11">
+    <w:abstractNumId w:val="10"/>
+  </w:num>
+  <w:num w:numId="12">
+    <w:abstractNumId w:val="12"/>
+  </w:num>
+  <w:num w:numId="13">
     <w:abstractNumId w:val="15"/>
   </w:num>
-  <w:num w:numId="9">
-    <w:abstractNumId w:val="13"/>
-  </w:num>
-  <w:num w:numId="10">
-    <w:abstractNumId w:val="7"/>
-  </w:num>
-  <w:num w:numId="11">
-    <w:abstractNumId w:val="9"/>
-  </w:num>
-  <w:num w:numId="12">
-    <w:abstractNumId w:val="11"/>
-  </w:num>
-  <w:num w:numId="13">
-    <w:abstractNumId w:val="14"/>
-  </w:num>
   <w:num w:numId="14">
-    <w:abstractNumId w:val="2"/>
+    <w:abstractNumId w:val="3"/>
   </w:num>
   <w:num w:numId="15">
     <w:abstractNumId w:val="1"/>
@@ -19898,13 +21498,16 @@
     <w:abstractNumId w:val="0"/>
   </w:num>
   <w:num w:numId="17">
+    <w:abstractNumId w:val="5"/>
+  </w:num>
+  <w:num w:numId="18">
+    <w:abstractNumId w:val="17"/>
+  </w:num>
+  <w:num w:numId="19">
     <w:abstractNumId w:val="4"/>
   </w:num>
-  <w:num w:numId="18">
-    <w:abstractNumId w:val="16"/>
-  </w:num>
-  <w:num w:numId="19">
-    <w:abstractNumId w:val="3"/>
+  <w:num w:numId="20">
+    <w:abstractNumId w:val="2"/>
   </w:num>
 </w:numbering>
 </file>
@@ -21002,7 +22605,7 @@
 </file>
 
 <file path=customXml/itemProps1.xml><?xml version="1.0" encoding="utf-8"?>
-<ds:datastoreItem xmlns:ds="http://schemas.openxmlformats.org/officeDocument/2006/customXml" ds:itemID="{328534F1-22EB-42FF-8BC9-45BB75B9F889}">
+<ds:datastoreItem xmlns:ds="http://schemas.openxmlformats.org/officeDocument/2006/customXml" ds:itemID="{35DD852B-98E6-460F-B78A-2A10F3A765E4}">
   <ds:schemaRefs>
     <ds:schemaRef ds:uri="http://schemas.openxmlformats.org/officeDocument/2006/bibliography"/>
   </ds:schemaRefs>

</xml_diff>